<commit_message>
Deploying to gh-pages-test from @ eea/CLMS_documents@09031d091b9cc2efdd6d61bac90f557f0c4e8f2e 🚀
</commit_message>
<xml_diff>
--- a/src/products/Urban_Atlas_Mapping_Guide_V6.3.docx
+++ b/src/products/Urban_Atlas_Mapping_Guide_V6.3.docx
@@ -163,7 +163,7 @@
         <w:pStyle w:val="Heading1"/>
       </w:pPr>
       <w:r>
-        <w:t xml:space="preserve">1. EXECUTIVE SUMMARY</w:t>
+        <w:t xml:space="preserve">1. Executive summary</w:t>
       </w:r>
     </w:p>
     <w:p>
@@ -217,7 +217,7 @@
         <w:pStyle w:val="Heading1"/>
       </w:pPr>
       <w:r>
-        <w:t xml:space="preserve">2. SCOPE</w:t>
+        <w:t xml:space="preserve">2. Scope</w:t>
       </w:r>
     </w:p>
     <w:p>
@@ -279,7 +279,7 @@
         <w:pStyle w:val="Heading1"/>
       </w:pPr>
       <w:r>
-        <w:t xml:space="preserve">3. REFERENCE DOCUMENTS</w:t>
+        <w:t xml:space="preserve">3. Reference documents</w:t>
       </w:r>
     </w:p>
     <w:p>
@@ -843,7 +843,7 @@
         <w:pStyle w:val="Heading1"/>
       </w:pPr>
       <w:r>
-        <w:t xml:space="preserve">4. MAPPING GUIDE</w:t>
+        <w:t xml:space="preserve">4. Mapping guide</w:t>
       </w:r>
     </w:p>
     <w:bookmarkStart w:id="29" w:name="product-description"/>
@@ -852,7 +852,7 @@
         <w:pStyle w:val="Heading2"/>
       </w:pPr>
       <w:r>
-        <w:t xml:space="preserve">4.1 PRODUCT DESCRIPTION</w:t>
+        <w:t xml:space="preserve">4.1 Product description</w:t>
       </w:r>
     </w:p>
     <w:bookmarkStart w:id="27" w:name="land-use-land-cover-mapping"/>
@@ -861,7 +861,7 @@
         <w:pStyle w:val="Heading3"/>
       </w:pPr>
       <w:r>
-        <w:t xml:space="preserve">4.1.1 LAND USE / LAND COVER MAPPING</w:t>
+        <w:t xml:space="preserve">4.1.1 Land Use / Land Cover mapping</w:t>
       </w:r>
     </w:p>
     <w:p>
@@ -1349,7 +1349,7 @@
         <w:pStyle w:val="Heading3"/>
       </w:pPr>
       <w:r>
-        <w:t xml:space="preserve">4.1.2 ADDITIONAL INFORMATION LAYERS</w:t>
+        <w:t xml:space="preserve">4.1.2 Additional information layers</w:t>
       </w:r>
     </w:p>
     <w:p>
@@ -2152,7 +2152,7 @@
         <w:pStyle w:val="Heading2"/>
       </w:pPr>
       <w:r>
-        <w:t xml:space="preserve">4.2 GENERAL GUIDELINES</w:t>
+        <w:t xml:space="preserve">4.2 General guidelines</w:t>
       </w:r>
     </w:p>
     <w:bookmarkStart w:id="30" w:name="pre-processing-and-geo-coding-of-eo-data"/>
@@ -2161,7 +2161,7 @@
         <w:pStyle w:val="Heading3"/>
       </w:pPr>
       <w:r>
-        <w:t xml:space="preserve">4.2.1 PRE-PROCESSING AND GEO-CODING OF EO DATA</w:t>
+        <w:t xml:space="preserve">4.2.1 Pre-processing and geo-coding of EO data</w:t>
       </w:r>
     </w:p>
     <w:p>
@@ -2179,7 +2179,7 @@
         <w:pStyle w:val="Heading3"/>
       </w:pPr>
       <w:r>
-        <w:t xml:space="preserve">4.2.2 PRE-PROCESSING AND GEOMETRIC ADAPTATION OF NAVIGATION DATA</w:t>
+        <w:t xml:space="preserve">4.2.2 Pre-processing and geometric adaptation of navigation data</w:t>
       </w:r>
     </w:p>
     <w:p>
@@ -2205,7 +2205,7 @@
         <w:pStyle w:val="Heading3"/>
       </w:pPr>
       <w:r>
-        <w:t xml:space="preserve">4.2.3 PRE-PROCESSING OF TOPOGRAPHIC MAPS</w:t>
+        <w:t xml:space="preserve">4.2.3 Pre-processing of topographic maps</w:t>
       </w:r>
     </w:p>
     <w:p>
@@ -2223,7 +2223,7 @@
         <w:pStyle w:val="Heading3"/>
       </w:pPr>
       <w:r>
-        <w:t xml:space="preserve">4.2.4 CLASSIFICATION AND INTERPRETATION</w:t>
+        <w:t xml:space="preserve">4.2.4 Classification and interpretation</w:t>
       </w:r>
     </w:p>
     <w:p>
@@ -2265,7 +2265,7 @@
         <w:pStyle w:val="Heading3"/>
       </w:pPr>
       <w:r>
-        <w:t xml:space="preserve">4.2.5 USE OF COPERNICUS HRL IMPERVIOUSNESS</w:t>
+        <w:t xml:space="preserve">4.2.5 Use of Copernicus HRL imperviousness</w:t>
       </w:r>
     </w:p>
     <w:p>
@@ -2291,7 +2291,7 @@
         <w:pStyle w:val="Heading3"/>
       </w:pPr>
       <w:r>
-        <w:t xml:space="preserve">4.2.6 DATA FORMAT OF THE FINAL PRODUCT</w:t>
+        <w:t xml:space="preserve">4.2.6 Data format of the final product</w:t>
       </w:r>
     </w:p>
     <w:p>
@@ -2404,7 +2404,7 @@
         <w:pStyle w:val="Heading3"/>
       </w:pPr>
       <w:r>
-        <w:t xml:space="preserve">4.2.7 INTERPRETATION RULES</w:t>
+        <w:t xml:space="preserve">4.2.7 Interpretation rules</w:t>
       </w:r>
     </w:p>
     <w:p>
@@ -2524,7 +2524,7 @@
         <w:pStyle w:val="Heading3"/>
       </w:pPr>
       <w:r>
-        <w:t xml:space="preserve">4.2.8 LU/LC CHANGE DETECTION AND LAYER GENERATION</w:t>
+        <w:t xml:space="preserve">4.2.8 LU/LC change detection and layer generation</w:t>
       </w:r>
     </w:p>
     <w:p>
@@ -2686,7 +2686,7 @@
         <w:pStyle w:val="Heading3"/>
       </w:pPr>
       <w:r>
-        <w:t xml:space="preserve">4.2.9 STREET TREE LAYER</w:t>
+        <w:t xml:space="preserve">4.2.9 Street tree layer</w:t>
       </w:r>
     </w:p>
     <w:p>
@@ -2888,7 +2888,7 @@
         <w:pStyle w:val="Heading3"/>
       </w:pPr>
       <w:r>
-        <w:t xml:space="preserve">4.2.10 DIGITAL HEIGHT MODEL LAYER (DHM)</w:t>
+        <w:t xml:space="preserve">4.2.10 Digital Height Model layer (DHM)</w:t>
       </w:r>
     </w:p>
     <w:p>
@@ -3369,7 +3369,7 @@
         <w:pStyle w:val="Heading3"/>
       </w:pPr>
       <w:r>
-        <w:t xml:space="preserve">4.2.11 MINIMUM MAPPING UNITS AND EXCEPTIONS</w:t>
+        <w:t xml:space="preserve">4.2.11 Minimum mapping units and exceptions</w:t>
       </w:r>
     </w:p>
     <w:tbl>
@@ -3796,7 +3796,7 @@
         <w:pStyle w:val="Heading3"/>
       </w:pPr>
       <w:r>
-        <w:t xml:space="preserve">4.2.12 ACCURACY ASSESSMENT AND VALIDATION</w:t>
+        <w:t xml:space="preserve">4.2.12 Accuracy assessment and validation</w:t>
       </w:r>
     </w:p>
     <w:p>
@@ -4127,7 +4127,7 @@
         <w:pStyle w:val="Heading2"/>
       </w:pPr>
       <w:r>
-        <w:t xml:space="preserve">4.3 LU/LC NOMENCLATURE</w:t>
+        <w:t xml:space="preserve">4.3 LU/LC nomenclature</w:t>
       </w:r>
     </w:p>
     <w:p>
@@ -6329,7 +6329,7 @@
         <w:pStyle w:val="Heading2"/>
       </w:pPr>
       <w:r>
-        <w:t xml:space="preserve">4.4 DECISION RULES</w:t>
+        <w:t xml:space="preserve">4.4 Decision rules</w:t>
       </w:r>
     </w:p>
     <w:p>
@@ -6457,7 +6457,7 @@
         <w:pStyle w:val="Heading2"/>
       </w:pPr>
       <w:r>
-        <w:t xml:space="preserve">4.5 DESCRIPTION OF LU/LC THEMATIC CLASSES</w:t>
+        <w:t xml:space="preserve">4.5 Description of LU/LC thematic classes</w:t>
       </w:r>
     </w:p>
     <w:bookmarkStart w:id="65" w:name="artificial-surfaces"/>
@@ -6466,7 +6466,7 @@
         <w:pStyle w:val="Heading3"/>
       </w:pPr>
       <w:r>
-        <w:t xml:space="preserve">1. ARTIFICIAL SURFACES</w:t>
+        <w:t xml:space="preserve">1. Artificial surfaces</w:t>
       </w:r>
     </w:p>
     <w:p>
@@ -8821,7 +8821,7 @@
         <w:pStyle w:val="Heading3"/>
       </w:pPr>
       <w:r>
-        <w:t xml:space="preserve">2. AGRICULTURAL</w:t>
+        <w:t xml:space="preserve">2. Agricultural</w:t>
       </w:r>
     </w:p>
     <w:p>
@@ -9042,7 +9042,7 @@
         <w:pStyle w:val="Heading3"/>
       </w:pPr>
       <w:r>
-        <w:t xml:space="preserve">3. NATURAL AND SEMI-NATURAL AREAS</w:t>
+        <w:t xml:space="preserve">3. Natural and semi-natural areas</w:t>
       </w:r>
     </w:p>
     <w:p>
@@ -9554,7 +9554,7 @@
         <w:pStyle w:val="Heading3"/>
       </w:pPr>
       <w:r>
-        <w:t xml:space="preserve">4. WETLANDS</w:t>
+        <w:t xml:space="preserve">4. Wetlands</w:t>
       </w:r>
     </w:p>
     <w:p>
@@ -9739,7 +9739,7 @@
         <w:pStyle w:val="Heading3"/>
       </w:pPr>
       <w:r>
-        <w:t xml:space="preserve">5. WATER</w:t>
+        <w:t xml:space="preserve">5. Water</w:t>
       </w:r>
     </w:p>
     <w:p>
@@ -9924,7 +9924,7 @@
         <w:pStyle w:val="Heading3"/>
       </w:pPr>
       <w:r>
-        <w:t xml:space="preserve">6. MISCELLANEOUS</w:t>
+        <w:t xml:space="preserve">6. Miscellaneous</w:t>
       </w:r>
     </w:p>
     <w:p>
@@ -10028,7 +10028,7 @@
         <w:pStyle w:val="Heading1"/>
       </w:pPr>
       <w:r>
-        <w:t xml:space="preserve">5. ANNEX</w:t>
+        <w:t xml:space="preserve">5. Annex</w:t>
       </w:r>
     </w:p>
     <w:bookmarkStart w:id="73" w:name="list-of-abbreviations"/>
@@ -10037,7 +10037,7 @@
         <w:pStyle w:val="Heading2"/>
       </w:pPr>
       <w:r>
-        <w:t xml:space="preserve">5.1 LIST OF ABBREVIATIONS</w:t>
+        <w:t xml:space="preserve">5.1 List of abbreviations</w:t>
       </w:r>
     </w:p>
     <w:tbl>
@@ -10862,7 +10862,7 @@
         <w:pStyle w:val="Heading2"/>
       </w:pPr>
       <w:r>
-        <w:t xml:space="preserve">5.2 PRE-PROCESSING AND GEOMETRIC ADAPTATION OF NAVIGATION DATA</w:t>
+        <w:t xml:space="preserve">5.2 Pre-processing and geometric adaptation of navigation data</w:t>
       </w:r>
     </w:p>
     <w:p>
@@ -12334,7 +12334,7 @@
         <w:pStyle w:val="Heading2"/>
       </w:pPr>
       <w:r>
-        <w:t xml:space="preserve">5.3 DETAILED PRODUCT SPECIFICATION TABLE</w:t>
+        <w:t xml:space="preserve">5.3 Detailed product specification table</w:t>
       </w:r>
     </w:p>
     <w:p>
@@ -12799,13 +12799,13 @@
       </w:r>
     </w:p>
     <w:bookmarkEnd w:id="75"/>
-    <w:bookmarkStart w:id="83" w:name="Xc523b05e0225090e5a1550e15f52b354097c4d4"/>
+    <w:bookmarkStart w:id="83" w:name="X650667f6b95586d1be65b39e918a0576b29b180"/>
     <w:p>
       <w:pPr>
         <w:pStyle w:val="Heading2"/>
       </w:pPr>
       <w:r>
-        <w:t xml:space="preserve">5.4 PRODUCT TYPES AND ATTRIBUTE FIELD DESCRIPTIONS</w:t>
+        <w:t xml:space="preserve">5.4 Product types and attricute field descriptions</w:t>
       </w:r>
     </w:p>
     <w:p>
@@ -14474,7 +14474,7 @@
         <w:pStyle w:val="Heading3"/>
       </w:pPr>
       <w:r>
-        <w:t xml:space="preserve">5.4.3 UA 2006-2012 LULC CHANGE MAP</w:t>
+        <w:t xml:space="preserve">5.4.3 UA 2006-2012 LULC change map</w:t>
       </w:r>
     </w:p>
     <w:p>
@@ -16369,7 +16369,7 @@
         <w:pStyle w:val="Heading3"/>
       </w:pPr>
       <w:r>
-        <w:t xml:space="preserve">5.4.5 UA 2012-2018 LULC CHANGE MAP</w:t>
+        <w:t xml:space="preserve">5.4.5 UA 2012-2018 LULC change map</w:t>
       </w:r>
     </w:p>
     <w:p>
@@ -17438,7 +17438,7 @@
         <w:pStyle w:val="Heading3"/>
       </w:pPr>
       <w:r>
-        <w:t xml:space="preserve">5.4.6 UA 2012 STL (STREET TREE LAYER)</w:t>
+        <w:t xml:space="preserve">5.4.6 UA 2012 STL (street tree layer)</w:t>
       </w:r>
     </w:p>
     <w:p>
@@ -18036,7 +18036,7 @@
         <w:pStyle w:val="Heading3"/>
       </w:pPr>
       <w:r>
-        <w:t xml:space="preserve">5.4.7 UA 2018 STL (STREET TREE LAYER)</w:t>
+        <w:t xml:space="preserve">5.4.7 UA 2018 STL (street tree layer)</w:t>
       </w:r>
     </w:p>
     <w:p>
@@ -18635,7 +18635,7 @@
         <w:pStyle w:val="Heading2"/>
       </w:pPr>
       <w:r>
-        <w:t xml:space="preserve">5.5 URBAN ATLAS MAPPING GUIDE - CHANGE RECORDS</w:t>
+        <w:t xml:space="preserve">5.5 Urban Atlas mapping guide - change records</w:t>
       </w:r>
     </w:p>
     <w:tbl>

</xml_diff>

<commit_message>
Deploying to gh-pages-test from @ eea/CLMS_documents@fc165db9e46c50329636cd0114dd141dc426978f 🚀
</commit_message>
<xml_diff>
--- a/src/products/Urban_Atlas_Mapping_Guide_V6.3.docx
+++ b/src/products/Urban_Atlas_Mapping_Guide_V6.3.docx
@@ -837,7 +837,7 @@
       </w:tr>
     </w:tbl>
     <w:bookmarkEnd w:id="23"/>
-    <w:bookmarkStart w:id="72" w:name="mapping-guide"/>
+    <w:bookmarkStart w:id="78" w:name="mapping-guide"/>
     <w:p>
       <w:pPr>
         <w:pStyle w:val="Heading1"/>
@@ -2146,7 +2146,7 @@
     </w:tbl>
     <w:bookmarkEnd w:id="28"/>
     <w:bookmarkEnd w:id="29"/>
-    <w:bookmarkStart w:id="55" w:name="general-guidelines"/>
+    <w:bookmarkStart w:id="61" w:name="general-guidelines"/>
     <w:p>
       <w:pPr>
         <w:pStyle w:val="Heading2"/>
@@ -2285,7 +2285,7 @@
       </w:r>
     </w:p>
     <w:bookmarkEnd w:id="34"/>
-    <w:bookmarkStart w:id="35" w:name="data-format-of-the-final-product"/>
+    <w:bookmarkStart w:id="41" w:name="data-format-of-the-final-product"/>
     <w:p>
       <w:pPr>
         <w:pStyle w:val="Heading3"/>
@@ -2335,295 +2335,6 @@
         <w:t xml:space="preserve">Final vectors need to have a smooth appearance (no pixel-shaped polygons are allowed). The smoothing shall be done by the service provider by methods preserving the geometry of objects. It is to ensure that smoothed vectors still comply with the minimum width and minimum mapping units required for objects.</w:t>
       </w:r>
     </w:p>
-    <w:tbl>
-      <w:tblPr>
-        <w:tblStyle w:val="FigureTable"/>
-        <w:tblW w:type="auto" w:w="0"/>
-        <w:jc w:val="center"/>
-        <w:tblLook w:firstRow="0" w:lastRow="0" w:firstColumn="0" w:lastColumn="0"/>
-      </w:tblPr>
-      <w:tblGrid>
-        <w:gridCol w:w="7920"/>
-      </w:tblGrid>
-      <w:tr>
-        <w:tc>
-          <w:tcPr/>
-          <w:p>
-            <w:pPr>
-              <w:pStyle w:val="Compact"/>
-              <w:jc w:val="center"/>
-            </w:pPr>
-            <w:r>
-              <w:t xml:space="preserve">Example provided of the number for UA class 1.1.2.1</w:t>
-            </w:r>
-          </w:p>
-        </w:tc>
-      </w:tr>
-    </w:tbl>
-    <w:p>
-      <w:pPr>
-        <w:pStyle w:val="ImageCaption"/>
-      </w:pPr>
-      <w:r>
-        <w:t xml:space="preserve">Example provided of the number for UA class 1.1.2.1</w:t>
-      </w:r>
-    </w:p>
-    <w:p>
-      <w:pPr>
-        <w:pStyle w:val="BodyText"/>
-      </w:pPr>
-    </w:p>
-    <w:p>
-      <w:pPr>
-        <w:pStyle w:val="BodyText"/>
-      </w:pPr>
-      <w:r>
-        <w:t xml:space="preserve">Column data format:</w:t>
-      </w:r>
-    </w:p>
-    <w:p>
-      <w:pPr>
-        <w:pStyle w:val="BodyText"/>
-      </w:pPr>
-      <w:r>
-        <w:t xml:space="preserve">CODE_yyyyy: 5 digits in Long Integer format without decimal places (values allowed: 11100 to 92000 (all class codes))</w:t>
-      </w:r>
-    </w:p>
-    <w:p>
-      <w:pPr>
-        <w:pStyle w:val="BodyText"/>
-      </w:pPr>
-      <w:r>
-        <w:t xml:space="preserve">The complete description of the data format is provided in section 5.4.</w:t>
-      </w:r>
-    </w:p>
-    <w:bookmarkEnd w:id="35"/>
-    <w:bookmarkStart w:id="36" w:name="interpretation-rules"/>
-    <w:p>
-      <w:pPr>
-        <w:pStyle w:val="Heading3"/>
-      </w:pPr>
-      <w:r>
-        <w:t xml:space="preserve">4.2.7 Interpretation rules</w:t>
-      </w:r>
-    </w:p>
-    <w:p>
-      <w:pPr>
-        <w:numPr>
-          <w:ilvl w:val="0"/>
-          <w:numId w:val="1003"/>
-        </w:numPr>
-      </w:pPr>
-      <w:r>
-        <w:t xml:space="preserve">The delineation is to be done on the EO data. EO data should be considered as the primary (guiding) data source.</w:t>
-      </w:r>
-    </w:p>
-    <w:p>
-      <w:pPr>
-        <w:numPr>
-          <w:ilvl w:val="0"/>
-          <w:numId w:val="1003"/>
-        </w:numPr>
-      </w:pPr>
-      <w:r>
-        <w:t xml:space="preserve">The interpretation of the object is done using:</w:t>
-      </w:r>
-    </w:p>
-    <w:p>
-      <w:pPr>
-        <w:numPr>
-          <w:ilvl w:val="1"/>
-          <w:numId w:val="1004"/>
-        </w:numPr>
-      </w:pPr>
-      <w:r>
-        <w:t xml:space="preserve">The EO data, topographic maps, navigation data (COTS or OSM) and other relevant ancillary data.</w:t>
-      </w:r>
-    </w:p>
-    <w:p>
-      <w:pPr>
-        <w:numPr>
-          <w:ilvl w:val="1"/>
-          <w:numId w:val="1004"/>
-        </w:numPr>
-      </w:pPr>
-      <w:r>
-        <w:t xml:space="preserve">Auxiliary information including local expertise.</w:t>
-      </w:r>
-    </w:p>
-    <w:p>
-      <w:pPr>
-        <w:numPr>
-          <w:ilvl w:val="0"/>
-          <w:numId w:val="1003"/>
-        </w:numPr>
-      </w:pPr>
-      <w:r>
-        <w:t xml:space="preserve">The interpreted area should be interpreted with a minimum 100 m extension (100 m buffer) to ensure accuracy and continuity of polygons. During the post-processing phase, a subset with the spatial extent of the final product will be generated. At the borders of this subset (i.e. the final product), polygons smaller than the MMU may be present. To be in line with this rule, please note that a 100m extension buffer has been applied over sea / ocean for the coastal FUAs for the 2012 &amp; 2018 products.</w:t>
-      </w:r>
-    </w:p>
-    <w:p>
-      <w:pPr>
-        <w:numPr>
-          <w:ilvl w:val="0"/>
-          <w:numId w:val="1003"/>
-        </w:numPr>
-      </w:pPr>
-      <w:r>
-        <w:t xml:space="preserve">In areas where two or more scenes overlap, the most recent data must be used for delineation and interpretation.</w:t>
-      </w:r>
-    </w:p>
-    <w:p>
-      <w:pPr>
-        <w:numPr>
-          <w:ilvl w:val="0"/>
-          <w:numId w:val="1003"/>
-        </w:numPr>
-      </w:pPr>
-      <w:r>
-        <w:t xml:space="preserve">In case of cloud coverage over the most recent scene, the affected part (only this part!) shall be interpreted using a cloudless alternative scene.</w:t>
-      </w:r>
-    </w:p>
-    <w:p>
-      <w:pPr>
-        <w:numPr>
-          <w:ilvl w:val="0"/>
-          <w:numId w:val="1005"/>
-        </w:numPr>
-      </w:pPr>
-      <w:r>
-        <w:t xml:space="preserve">If two or more objects are overlapping at different levels, the top level is mapped continuously, e.g. road bridge over railway is mapped as seen, the railway polygon is split in two parts and the road is mapped as a continuous feature.</w:t>
-      </w:r>
-    </w:p>
-    <w:p>
-      <w:pPr>
-        <w:numPr>
-          <w:ilvl w:val="0"/>
-          <w:numId w:val="1005"/>
-        </w:numPr>
-      </w:pPr>
-      <w:r>
-        <w:t xml:space="preserve">In case of two or more objects overlapping at the same height level, the visually dominant and complete object (in use and shape) is mapped continuously. For example, a road / railway crossing viewed at the same height level: the railway shall be mapped continuously to maintain the network. The road shall be split in two parts.</w:t>
-      </w:r>
-    </w:p>
-    <w:p>
-      <w:pPr>
-        <w:numPr>
-          <w:ilvl w:val="0"/>
-          <w:numId w:val="1005"/>
-        </w:numPr>
-      </w:pPr>
-      <w:r>
-        <w:t xml:space="preserve">Analysis scale : 1:5 000</w:t>
-      </w:r>
-    </w:p>
-    <w:bookmarkEnd w:id="36"/>
-    <w:bookmarkStart w:id="40" w:name="X8db9a26a406dd2e3ed88727e329b5593ba8f10b"/>
-    <w:p>
-      <w:pPr>
-        <w:pStyle w:val="Heading3"/>
-      </w:pPr>
-      <w:r>
-        <w:t xml:space="preserve">4.2.8 LU/LC change detection and layer generation</w:t>
-      </w:r>
-    </w:p>
-    <w:p>
-      <w:pPr>
-        <w:pStyle w:val="FirstParagraph"/>
-      </w:pPr>
-      <w:r>
-        <w:t xml:space="preserve">In case of the required production of an update of the Urban Atlas LU/LC database for a historic or new reference year, change detection task shall be performed and an additional layer shall be produced by the service provider, the Land Use / Land Cover (LU/LC) change layer. For the European Urban Atlas, following the LU/LC product generation for the 2006 reference year, change detection were performed successively for generating the 2012 and 2018 products.</w:t>
-      </w:r>
-    </w:p>
-    <w:p>
-      <w:pPr>
-        <w:pStyle w:val="BodyText"/>
-      </w:pPr>
-      <w:r>
-        <w:t xml:space="preserve">Change detection and characterization shall be performed considering the VHR ortho-rectified optical satellite imagery as the reference. Adopting a manual methodological approach based on the visual comparison between the images from two different reference years is always required, but it can also be combined with automatic change detection approaches (image-to-image or map-to-image) which should improve the performances. Otherwise, as the change layer shall</w:t>
-      </w:r>
-      <w:r>
-        <w:t xml:space="preserve"> </w:t>
-      </w:r>
-      <w:r>
-        <w:rPr>
-          <w:u w:val="single"/>
-        </w:rPr>
-        <w:t xml:space="preserve">only contain real changes</w:t>
-      </w:r>
-      <w:r>
-        <w:t xml:space="preserve"> </w:t>
-      </w:r>
-      <w:r>
-        <w:t xml:space="preserve">between two reference years, any inconsistencies of LU/LC codes will not be considered as a change if due to thematic misclassification inherited from the LU/LC information related to the first reference year already available. In such a case, it is worth to correct LU/LC misclassifications related to this year and generate a revised status layer accordingly.</w:t>
-      </w:r>
-    </w:p>
-    <w:p>
-      <w:pPr>
-        <w:pStyle w:val="BodyText"/>
-      </w:pPr>
-      <w:r>
-        <w:t xml:space="preserve">In the specific case of the change detection between 2012 and 2018 for the European Urban Atlas, LU/LC misclassifications from 2012 are corrected but only in the immediate surroundings of the actual LU/LC change area, which led to produce a revised LU/LC 2012 status layer. Otherwise, LU/LC changes from, to, or within urban areas are detected, extracted and characterized at the finest level of the nomenclature, in accordance with the MMUs listed below. However, LU/LC changes occurring within rural/natural areas are mapped only if the change occurs at level 1 of the nomenclature, then well characterized at the finest level (ex: change from 31000 to 23000). In other words, changes that occur within the same rural/natural areas are not mapped (for instance, changes from 21000 to 22000 are not identified and therefore not included in the change layer).</w:t>
-      </w:r>
-    </w:p>
-    <w:p>
-      <w:pPr>
-        <w:pStyle w:val="BodyText"/>
-      </w:pPr>
-      <w:r>
-        <w:t xml:space="preserve">Changes are firstly reported in an intermediate layer identified as Urban Atlas 2012-2018 LU/LC which contains the LU/LC information for both reference dates, 2012 and 2018. More concretely, based on the 2012 LU/LC information, polygon features of detected changes are delineated and characterized for 2018. Then, the change layer is generated, but it is worth to highlight that it is not performed by a fully blind extraction of all area features for which LU/LC classification codes are different. Indeed, there are one exception for which the area features are not considered for generating the change layer: isolated structures logically classified as 11300 for 2012 reference year and classified as continuous or discontinuous urban fabric unit (11100 or 11200) for 2018 only because of urban expansion over the period but without any actual LU/LC change (contextual reason). This means that for getting real changes occurred between 2012 and 2018, the 2012-2018 change layer shall be used; combining both status layers and extracting the features which have different LU/LC classifications overtime will not provide this information.</w:t>
-      </w:r>
-    </w:p>
-    <w:p>
-      <w:pPr>
-        <w:pStyle w:val="BodyText"/>
-      </w:pPr>
-      <w:r>
-        <w:t xml:space="preserve">A particular case : forest cuts.</w:t>
-      </w:r>
-    </w:p>
-    <w:p>
-      <w:pPr>
-        <w:pStyle w:val="BodyText"/>
-      </w:pPr>
-      <w:r>
-        <w:t xml:space="preserve">As it is often quite difficult to predict the future LU/LC over an area resulting from a forest cut, the rule applied is the following:</w:t>
-      </w:r>
-    </w:p>
-    <w:p>
-      <w:pPr>
-        <w:numPr>
-          <w:ilvl w:val="0"/>
-          <w:numId w:val="1006"/>
-        </w:numPr>
-      </w:pPr>
-      <w:r>
-        <w:t xml:space="preserve">Forest cuts are included in Class 31000 named</w:t>
-      </w:r>
-      <w:r>
-        <w:t xml:space="preserve"> </w:t>
-      </w:r>
-      <w:r>
-        <w:t xml:space="preserve">‘Forests’</w:t>
-      </w:r>
-      <w:r>
-        <w:t xml:space="preserve"> </w:t>
-      </w:r>
-      <w:r>
-        <w:t xml:space="preserve">by default as it is mentioned in Section 4.6, and systematically in case such areas are fully surrounded by wooded area.</w:t>
-      </w:r>
-    </w:p>
-    <w:p>
-      <w:pPr>
-        <w:numPr>
-          <w:ilvl w:val="0"/>
-          <w:numId w:val="1006"/>
-        </w:numPr>
-      </w:pPr>
-      <w:r>
-        <w:t xml:space="preserve">Forest cuts are included in another class as soon as they occur at the edge of the forest and that the context given by VHR reference imagery justifies such a choice (e.g. pastures, orchards, future construction site, etc.).</w:t>
-      </w:r>
-    </w:p>
     <w:p>
       <w:pPr>
         <w:pStyle w:val="CaptionedFigure"/>
@@ -2631,20 +2342,373 @@
       <w:r>
         <w:drawing>
           <wp:inline>
-            <wp:extent cx="5561556" cy="7866345"/>
+            <wp:extent cx="5130800" cy="590550"/>
             <wp:effectExtent b="0" l="0" r="0" t="0"/>
-            <wp:docPr descr="Change Dynamics over FR010L2 Montpellier (2012-2018)" title="" id="38" name="Picture"/>
+            <wp:docPr descr="Example provided of the number for UA class 1.1.2.1" title="" id="36" name="Picture"/>
             <a:graphic>
               <a:graphicData uri="http://schemas.openxmlformats.org/drawingml/2006/picture">
                 <pic:pic>
                   <pic:nvPicPr>
-                    <pic:cNvPr descr="./Urban-Atlas-mapping-guide_media/media/image21.png" id="39" name="Picture"/>
+                    <pic:cNvPr descr="./Urban-Atlas-mapping-guide_media/media/image1.jpg" id="37" name="Picture"/>
                     <pic:cNvPicPr>
                       <a:picLocks noChangeArrowheads="1" noChangeAspect="1"/>
                     </pic:cNvPicPr>
                   </pic:nvPicPr>
                   <pic:blipFill>
-                    <a:blip r:embed="rId37"/>
+                    <a:blip r:embed="rId35"/>
+                    <a:stretch>
+                      <a:fillRect/>
+                    </a:stretch>
+                  </pic:blipFill>
+                  <pic:spPr bwMode="auto">
+                    <a:xfrm>
+                      <a:off x="0" y="0"/>
+                      <a:ext cx="5130800" cy="590550"/>
+                    </a:xfrm>
+                    <a:prstGeom prst="rect">
+                      <a:avLst/>
+                    </a:prstGeom>
+                    <a:noFill/>
+                    <a:ln w="9525">
+                      <a:noFill/>
+                      <a:headEnd/>
+                      <a:tailEnd/>
+                    </a:ln>
+                  </pic:spPr>
+                </pic:pic>
+              </a:graphicData>
+            </a:graphic>
+          </wp:inline>
+        </w:drawing>
+      </w:r>
+    </w:p>
+    <w:p>
+      <w:pPr>
+        <w:pStyle w:val="ImageCaption"/>
+      </w:pPr>
+      <w:r>
+        <w:t xml:space="preserve">Example provided of the number for UA class 1.1.2.1</w:t>
+      </w:r>
+    </w:p>
+    <w:p>
+      <w:pPr>
+        <w:pStyle w:val="BodyText"/>
+      </w:pPr>
+      <w:r>
+        <w:drawing>
+          <wp:inline>
+            <wp:extent cx="5099050" cy="469900"/>
+            <wp:effectExtent b="0" l="0" r="0" t="0"/>
+            <wp:docPr descr="" title="" id="39" name="Picture"/>
+            <a:graphic>
+              <a:graphicData uri="http://schemas.openxmlformats.org/drawingml/2006/picture">
+                <pic:pic>
+                  <pic:nvPicPr>
+                    <pic:cNvPr descr="./Urban-Atlas-mapping-guide_media/media/image2.jpg" id="40" name="Picture"/>
+                    <pic:cNvPicPr>
+                      <a:picLocks noChangeArrowheads="1" noChangeAspect="1"/>
+                    </pic:cNvPicPr>
+                  </pic:nvPicPr>
+                  <pic:blipFill>
+                    <a:blip r:embed="rId38"/>
+                    <a:stretch>
+                      <a:fillRect/>
+                    </a:stretch>
+                  </pic:blipFill>
+                  <pic:spPr bwMode="auto">
+                    <a:xfrm>
+                      <a:off x="0" y="0"/>
+                      <a:ext cx="5099050" cy="469900"/>
+                    </a:xfrm>
+                    <a:prstGeom prst="rect">
+                      <a:avLst/>
+                    </a:prstGeom>
+                    <a:noFill/>
+                    <a:ln w="9525">
+                      <a:noFill/>
+                      <a:headEnd/>
+                      <a:tailEnd/>
+                    </a:ln>
+                  </pic:spPr>
+                </pic:pic>
+              </a:graphicData>
+            </a:graphic>
+          </wp:inline>
+        </w:drawing>
+      </w:r>
+    </w:p>
+    <w:p>
+      <w:pPr>
+        <w:pStyle w:val="BodyText"/>
+      </w:pPr>
+      <w:r>
+        <w:t xml:space="preserve">Column data format:</w:t>
+      </w:r>
+    </w:p>
+    <w:p>
+      <w:pPr>
+        <w:pStyle w:val="BodyText"/>
+      </w:pPr>
+      <w:r>
+        <w:t xml:space="preserve">CODE_yyyyy: 5 digits in Long Integer format without decimal places (values allowed: 11100 to 92000 (all class codes))</w:t>
+      </w:r>
+    </w:p>
+    <w:p>
+      <w:pPr>
+        <w:pStyle w:val="BodyText"/>
+      </w:pPr>
+      <w:r>
+        <w:t xml:space="preserve">The complete description of the data format is provided in section 5.4.</w:t>
+      </w:r>
+    </w:p>
+    <w:bookmarkEnd w:id="41"/>
+    <w:bookmarkStart w:id="42" w:name="interpretation-rules"/>
+    <w:p>
+      <w:pPr>
+        <w:pStyle w:val="Heading3"/>
+      </w:pPr>
+      <w:r>
+        <w:t xml:space="preserve">4.2.7 Interpretation rules</w:t>
+      </w:r>
+    </w:p>
+    <w:p>
+      <w:pPr>
+        <w:numPr>
+          <w:ilvl w:val="0"/>
+          <w:numId w:val="1003"/>
+        </w:numPr>
+      </w:pPr>
+      <w:r>
+        <w:t xml:space="preserve">The delineation is to be done on the EO data. EO data should be considered as the primary (guiding) data source.</w:t>
+      </w:r>
+    </w:p>
+    <w:p>
+      <w:pPr>
+        <w:numPr>
+          <w:ilvl w:val="0"/>
+          <w:numId w:val="1003"/>
+        </w:numPr>
+      </w:pPr>
+      <w:r>
+        <w:t xml:space="preserve">The interpretation of the object is done using:</w:t>
+      </w:r>
+    </w:p>
+    <w:p>
+      <w:pPr>
+        <w:numPr>
+          <w:ilvl w:val="1"/>
+          <w:numId w:val="1004"/>
+        </w:numPr>
+      </w:pPr>
+      <w:r>
+        <w:t xml:space="preserve">The EO data, topographic maps, navigation data (COTS or OSM) and other relevant ancillary data.</w:t>
+      </w:r>
+    </w:p>
+    <w:p>
+      <w:pPr>
+        <w:numPr>
+          <w:ilvl w:val="1"/>
+          <w:numId w:val="1004"/>
+        </w:numPr>
+      </w:pPr>
+      <w:r>
+        <w:t xml:space="preserve">Auxiliary information including local expertise.</w:t>
+      </w:r>
+    </w:p>
+    <w:p>
+      <w:pPr>
+        <w:numPr>
+          <w:ilvl w:val="0"/>
+          <w:numId w:val="1003"/>
+        </w:numPr>
+      </w:pPr>
+      <w:r>
+        <w:t xml:space="preserve">The interpreted area should be interpreted with a minimum 100 m extension (100 m buffer) to ensure accuracy and continuity of polygons. During the post-processing phase, a subset with the spatial extent of the final product will be generated. At the borders of this subset (i.e. the final product), polygons smaller than the MMU may be present. To be in line with this rule, please note that a 100m extension buffer has been applied over sea / ocean for the coastal FUAs for the 2012 &amp; 2018 products.</w:t>
+      </w:r>
+    </w:p>
+    <w:p>
+      <w:pPr>
+        <w:numPr>
+          <w:ilvl w:val="0"/>
+          <w:numId w:val="1003"/>
+        </w:numPr>
+      </w:pPr>
+      <w:r>
+        <w:t xml:space="preserve">In areas where two or more scenes overlap, the most recent data must be used for delineation and interpretation.</w:t>
+      </w:r>
+    </w:p>
+    <w:p>
+      <w:pPr>
+        <w:numPr>
+          <w:ilvl w:val="0"/>
+          <w:numId w:val="1003"/>
+        </w:numPr>
+      </w:pPr>
+      <w:r>
+        <w:t xml:space="preserve">In case of cloud coverage over the most recent scene, the affected part (only this part!) shall be interpreted using a cloudless alternative scene.</w:t>
+      </w:r>
+    </w:p>
+    <w:p>
+      <w:pPr>
+        <w:numPr>
+          <w:ilvl w:val="0"/>
+          <w:numId w:val="1005"/>
+        </w:numPr>
+      </w:pPr>
+      <w:r>
+        <w:t xml:space="preserve">If two or more objects are overlapping at different levels, the top level is mapped continuously, e.g. road bridge over railway is mapped as seen, the railway polygon is split in two parts and the road is mapped as a continuous feature.</w:t>
+      </w:r>
+    </w:p>
+    <w:p>
+      <w:pPr>
+        <w:numPr>
+          <w:ilvl w:val="0"/>
+          <w:numId w:val="1005"/>
+        </w:numPr>
+      </w:pPr>
+      <w:r>
+        <w:t xml:space="preserve">In case of two or more objects overlapping at the same height level, the visually dominant and complete object (in use and shape) is mapped continuously. For example, a road / railway crossing viewed at the same height level: the railway shall be mapped continuously to maintain the network. The road shall be split in two parts.</w:t>
+      </w:r>
+    </w:p>
+    <w:p>
+      <w:pPr>
+        <w:numPr>
+          <w:ilvl w:val="0"/>
+          <w:numId w:val="1005"/>
+        </w:numPr>
+      </w:pPr>
+      <w:r>
+        <w:t xml:space="preserve">Analysis scale : 1:5 000</w:t>
+      </w:r>
+    </w:p>
+    <w:bookmarkEnd w:id="42"/>
+    <w:bookmarkStart w:id="46" w:name="X8db9a26a406dd2e3ed88727e329b5593ba8f10b"/>
+    <w:p>
+      <w:pPr>
+        <w:pStyle w:val="Heading3"/>
+      </w:pPr>
+      <w:r>
+        <w:t xml:space="preserve">4.2.8 LU/LC change detection and layer generation</w:t>
+      </w:r>
+    </w:p>
+    <w:p>
+      <w:pPr>
+        <w:pStyle w:val="FirstParagraph"/>
+      </w:pPr>
+      <w:r>
+        <w:t xml:space="preserve">In case of the required production of an update of the Urban Atlas LU/LC database for a historic or new reference year, change detection task shall be performed and an additional layer shall be produced by the service provider, the Land Use / Land Cover (LU/LC) change layer. For the European Urban Atlas, following the LU/LC product generation for the 2006 reference year, change detection were performed successively for generating the 2012 and 2018 products.</w:t>
+      </w:r>
+    </w:p>
+    <w:p>
+      <w:pPr>
+        <w:pStyle w:val="BodyText"/>
+      </w:pPr>
+      <w:r>
+        <w:t xml:space="preserve">Change detection and characterization shall be performed considering the VHR ortho-rectified optical satellite imagery as the reference. Adopting a manual methodological approach based on the visual comparison between the images from two different reference years is always required, but it can also be combined with automatic change detection approaches (image-to-image or map-to-image) which should improve the performances. Otherwise, as the change layer shall</w:t>
+      </w:r>
+      <w:r>
+        <w:t xml:space="preserve"> </w:t>
+      </w:r>
+      <w:r>
+        <w:rPr>
+          <w:u w:val="single"/>
+        </w:rPr>
+        <w:t xml:space="preserve">only contain real changes</w:t>
+      </w:r>
+      <w:r>
+        <w:t xml:space="preserve"> </w:t>
+      </w:r>
+      <w:r>
+        <w:t xml:space="preserve">between two reference years, any inconsistencies of LU/LC codes will not be considered as a change if due to thematic misclassification inherited from the LU/LC information related to the first reference year already available. In such a case, it is worth to correct LU/LC misclassifications related to this year and generate a revised status layer accordingly.</w:t>
+      </w:r>
+    </w:p>
+    <w:p>
+      <w:pPr>
+        <w:pStyle w:val="BodyText"/>
+      </w:pPr>
+      <w:r>
+        <w:t xml:space="preserve">In the specific case of the change detection between 2012 and 2018 for the European Urban Atlas, LU/LC misclassifications from 2012 are corrected but only in the immediate surroundings of the actual LU/LC change area, which led to produce a revised LU/LC 2012 status layer. Otherwise, LU/LC changes from, to, or within urban areas are detected, extracted and characterized at the finest level of the nomenclature, in accordance with the MMUs listed below. However, LU/LC changes occurring within rural/natural areas are mapped only if the change occurs at level 1 of the nomenclature, then well characterized at the finest level (ex: change from 31000 to 23000). In other words, changes that occur within the same rural/natural areas are not mapped (for instance, changes from 21000 to 22000 are not identified and therefore not included in the change layer).</w:t>
+      </w:r>
+    </w:p>
+    <w:p>
+      <w:pPr>
+        <w:pStyle w:val="BodyText"/>
+      </w:pPr>
+      <w:r>
+        <w:t xml:space="preserve">Changes are firstly reported in an intermediate layer identified as Urban Atlas 2012-2018 LU/LC which contains the LU/LC information for both reference dates, 2012 and 2018. More concretely, based on the 2012 LU/LC information, polygon features of detected changes are delineated and characterized for 2018. Then, the change layer is generated, but it is worth to highlight that it is not performed by a fully blind extraction of all area features for which LU/LC classification codes are different. Indeed, there are one exception for which the area features are not considered for generating the change layer: isolated structures logically classified as 11300 for 2012 reference year and classified as continuous or discontinuous urban fabric unit (11100 or 11200) for 2018 only because of urban expansion over the period but without any actual LU/LC change (contextual reason). This means that for getting real changes occurred between 2012 and 2018, the 2012-2018 change layer shall be used; combining both status layers and extracting the features which have different LU/LC classifications overtime will not provide this information.</w:t>
+      </w:r>
+    </w:p>
+    <w:p>
+      <w:pPr>
+        <w:pStyle w:val="BodyText"/>
+      </w:pPr>
+      <w:r>
+        <w:t xml:space="preserve">A particular case : forest cuts.</w:t>
+      </w:r>
+    </w:p>
+    <w:p>
+      <w:pPr>
+        <w:pStyle w:val="BodyText"/>
+      </w:pPr>
+      <w:r>
+        <w:t xml:space="preserve">As it is often quite difficult to predict the future LU/LC over an area resulting from a forest cut, the rule applied is the following:</w:t>
+      </w:r>
+    </w:p>
+    <w:p>
+      <w:pPr>
+        <w:numPr>
+          <w:ilvl w:val="0"/>
+          <w:numId w:val="1006"/>
+        </w:numPr>
+      </w:pPr>
+      <w:r>
+        <w:t xml:space="preserve">Forest cuts are included in Class 31000 named</w:t>
+      </w:r>
+      <w:r>
+        <w:t xml:space="preserve"> </w:t>
+      </w:r>
+      <w:r>
+        <w:t xml:space="preserve">‘Forests’</w:t>
+      </w:r>
+      <w:r>
+        <w:t xml:space="preserve"> </w:t>
+      </w:r>
+      <w:r>
+        <w:t xml:space="preserve">by default as it is mentioned in Section 4.6, and systematically in case such areas are fully surrounded by wooded area.</w:t>
+      </w:r>
+    </w:p>
+    <w:p>
+      <w:pPr>
+        <w:numPr>
+          <w:ilvl w:val="0"/>
+          <w:numId w:val="1006"/>
+        </w:numPr>
+      </w:pPr>
+      <w:r>
+        <w:t xml:space="preserve">Forest cuts are included in another class as soon as they occur at the edge of the forest and that the context given by VHR reference imagery justifies such a choice (e.g. pastures, orchards, future construction site, etc.).</w:t>
+      </w:r>
+    </w:p>
+    <w:p>
+      <w:pPr>
+        <w:pStyle w:val="CaptionedFigure"/>
+      </w:pPr>
+      <w:r>
+        <w:drawing>
+          <wp:inline>
+            <wp:extent cx="5561556" cy="7866345"/>
+            <wp:effectExtent b="0" l="0" r="0" t="0"/>
+            <wp:docPr descr="Change Dynamics over FR010L2 Montpellier (2012-2018)" title="" id="44" name="Picture"/>
+            <a:graphic>
+              <a:graphicData uri="http://schemas.openxmlformats.org/drawingml/2006/picture">
+                <pic:pic>
+                  <pic:nvPicPr>
+                    <pic:cNvPr descr="./Urban-Atlas-mapping-guide_media/media/image21.png" id="45" name="Picture"/>
+                    <pic:cNvPicPr>
+                      <a:picLocks noChangeArrowheads="1" noChangeAspect="1"/>
+                    </pic:cNvPicPr>
+                  </pic:nvPicPr>
+                  <pic:blipFill>
+                    <a:blip r:embed="rId43"/>
                     <a:stretch>
                       <a:fillRect/>
                     </a:stretch>
@@ -2679,8 +2743,8 @@
         <w:t xml:space="preserve">Change Dynamics over FR010L2 Montpellier (2012-2018)</w:t>
       </w:r>
     </w:p>
-    <w:bookmarkEnd w:id="40"/>
-    <w:bookmarkStart w:id="44" w:name="street-tree-layer"/>
+    <w:bookmarkEnd w:id="46"/>
+    <w:bookmarkStart w:id="50" w:name="street-tree-layer"/>
     <w:p>
       <w:pPr>
         <w:pStyle w:val="Heading3"/>
@@ -2767,18 +2831,18 @@
           <wp:inline>
             <wp:extent cx="3427401" cy="1541051"/>
             <wp:effectExtent b="0" l="0" r="0" t="0"/>
-            <wp:docPr descr="" title="" id="42" name="Picture"/>
+            <wp:docPr descr="" title="" id="48" name="Picture"/>
             <a:graphic>
               <a:graphicData uri="http://schemas.openxmlformats.org/drawingml/2006/picture">
                 <pic:pic>
                   <pic:nvPicPr>
-                    <pic:cNvPr descr="./Urban-Atlas-mapping-guide_media/media/image24.png" id="43" name="Picture"/>
+                    <pic:cNvPr descr="./Urban-Atlas-mapping-guide_media/media/image24.png" id="49" name="Picture"/>
                     <pic:cNvPicPr>
                       <a:picLocks noChangeArrowheads="1" noChangeAspect="1"/>
                     </pic:cNvPicPr>
                   </pic:nvPicPr>
                   <pic:blipFill>
-                    <a:blip r:embed="rId41"/>
+                    <a:blip r:embed="rId47"/>
                     <a:stretch>
                       <a:fillRect/>
                     </a:stretch>
@@ -2881,8 +2945,8 @@
         <w:t xml:space="preserve">Comparison between VHR2018 scene (left) and STL2018 product (right)</w:t>
       </w:r>
     </w:p>
-    <w:bookmarkEnd w:id="44"/>
-    <w:bookmarkStart w:id="48" w:name="digital-height-model-layer-dhm"/>
+    <w:bookmarkEnd w:id="50"/>
+    <w:bookmarkStart w:id="54" w:name="digital-height-model-layer-dhm"/>
     <w:p>
       <w:pPr>
         <w:pStyle w:val="Heading3"/>
@@ -3140,18 +3204,18 @@
           <wp:inline>
             <wp:extent cx="5943600" cy="2741409"/>
             <wp:effectExtent b="0" l="0" r="0" t="0"/>
-            <wp:docPr descr="DSM computation principle (http://www.stadtentwicklung.berlin.de/umwelt/umweltatlas/ed610_03.htm)" title="" id="46" name="Picture"/>
+            <wp:docPr descr="DSM computation principle (http://www.stadtentwicklung.berlin.de/umwelt/umweltatlas/ed610_03.htm)" title="" id="52" name="Picture"/>
             <a:graphic>
               <a:graphicData uri="http://schemas.openxmlformats.org/drawingml/2006/picture">
                 <pic:pic>
                   <pic:nvPicPr>
-                    <pic:cNvPr descr="./Urban-Atlas-mapping-guide_media/media/image29.png" id="47" name="Picture"/>
+                    <pic:cNvPr descr="./Urban-Atlas-mapping-guide_media/media/image29.png" id="53" name="Picture"/>
                     <pic:cNvPicPr>
                       <a:picLocks noChangeArrowheads="1" noChangeAspect="1"/>
                     </pic:cNvPicPr>
                   </pic:nvPicPr>
                   <pic:blipFill>
-                    <a:blip r:embed="rId45"/>
+                    <a:blip r:embed="rId51"/>
                     <a:stretch>
                       <a:fillRect/>
                     </a:stretch>
@@ -3362,8 +3426,8 @@
         <w:t xml:space="preserve">Final Digital Height Model (height values in m)</w:t>
       </w:r>
     </w:p>
-    <w:bookmarkEnd w:id="48"/>
-    <w:bookmarkStart w:id="52" w:name="minimum-mapping-units-and-exceptions"/>
+    <w:bookmarkEnd w:id="54"/>
+    <w:bookmarkStart w:id="58" w:name="minimum-mapping-units-and-exceptions"/>
     <w:p>
       <w:pPr>
         <w:pStyle w:val="Heading3"/>
@@ -3649,18 +3713,18 @@
           <wp:inline>
             <wp:extent cx="5943600" cy="1666373"/>
             <wp:effectExtent b="0" l="0" r="0" t="0"/>
-            <wp:docPr descr="" title="" id="50" name="Picture"/>
+            <wp:docPr descr="" title="" id="56" name="Picture"/>
             <a:graphic>
               <a:graphicData uri="http://schemas.openxmlformats.org/drawingml/2006/picture">
                 <pic:pic>
                   <pic:nvPicPr>
-                    <pic:cNvPr descr="./Urban-Atlas-mapping-guide_media/media/image36.png" id="51" name="Picture"/>
+                    <pic:cNvPr descr="./Urban-Atlas-mapping-guide_media/media/image36.png" id="57" name="Picture"/>
                     <pic:cNvPicPr>
                       <a:picLocks noChangeArrowheads="1" noChangeAspect="1"/>
                     </pic:cNvPicPr>
                   </pic:nvPicPr>
                   <pic:blipFill>
-                    <a:blip r:embed="rId49"/>
+                    <a:blip r:embed="rId55"/>
                     <a:stretch>
                       <a:fillRect/>
                     </a:stretch>
@@ -3789,8 +3853,8 @@
         <w:t xml:space="preserve">Considering this MMUs, exceptions are made in case of areas where changes involve road and railway networks (classes 12210, 12220, 12230); polygon features classified as road or railway for one date or directly connected to such element are extracted even if area is lower than MMU in order to keep consistency of the transportation network.</w:t>
       </w:r>
     </w:p>
-    <w:bookmarkEnd w:id="52"/>
-    <w:bookmarkStart w:id="54" w:name="accuracy-assessment-and-validation"/>
+    <w:bookmarkEnd w:id="58"/>
+    <w:bookmarkStart w:id="60" w:name="accuracy-assessment-and-validation"/>
     <w:p>
       <w:pPr>
         <w:pStyle w:val="Heading3"/>
@@ -4107,7 +4171,7 @@
       <w:r>
         <w:t xml:space="preserve"> </w:t>
       </w:r>
-      <w:hyperlink r:id="rId53">
+      <w:hyperlink r:id="rId59">
         <w:r>
           <w:rPr>
             <w:rStyle w:val="Hyperlink"/>
@@ -4119,9 +4183,9 @@
         <w:t xml:space="preserve">.</w:t>
       </w:r>
     </w:p>
-    <w:bookmarkEnd w:id="54"/>
-    <w:bookmarkEnd w:id="55"/>
-    <w:bookmarkStart w:id="56" w:name="lulc-nomenclature"/>
+    <w:bookmarkEnd w:id="60"/>
+    <w:bookmarkEnd w:id="61"/>
+    <w:bookmarkStart w:id="62" w:name="lulc-nomenclature"/>
     <w:p>
       <w:pPr>
         <w:pStyle w:val="Heading2"/>
@@ -6322,8 +6386,8 @@
         </w:tc>
       </w:tr>
     </w:tbl>
-    <w:bookmarkEnd w:id="56"/>
-    <w:bookmarkStart w:id="63" w:name="decision-rules"/>
+    <w:bookmarkEnd w:id="62"/>
+    <w:bookmarkStart w:id="69" w:name="decision-rules"/>
     <w:p>
       <w:pPr>
         <w:pStyle w:val="Heading2"/>
@@ -6349,18 +6413,18 @@
           <wp:inline>
             <wp:extent cx="5943600" cy="1985597"/>
             <wp:effectExtent b="0" l="0" r="0" t="0"/>
-            <wp:docPr descr="Urban Atlas LULC decision matrix" title="" id="58" name="Picture"/>
+            <wp:docPr descr="Urban Atlas LULC decision matrix" title="" id="64" name="Picture"/>
             <a:graphic>
               <a:graphicData uri="http://schemas.openxmlformats.org/drawingml/2006/picture">
                 <pic:pic>
                   <pic:nvPicPr>
-                    <pic:cNvPr descr="./Urban-Atlas-mapping-guide_media/media/image37.png" id="59" name="Picture"/>
+                    <pic:cNvPr descr="./Urban-Atlas-mapping-guide_media/media/image37.png" id="65" name="Picture"/>
                     <pic:cNvPicPr>
                       <a:picLocks noChangeArrowheads="1" noChangeAspect="1"/>
                     </pic:cNvPicPr>
                   </pic:nvPicPr>
                   <pic:blipFill>
-                    <a:blip r:embed="rId57"/>
+                    <a:blip r:embed="rId63"/>
                     <a:stretch>
                       <a:fillRect/>
                     </a:stretch>
@@ -6404,18 +6468,18 @@
           <wp:inline>
             <wp:extent cx="5943600" cy="2058405"/>
             <wp:effectExtent b="0" l="0" r="0" t="0"/>
-            <wp:docPr descr="Urban Atlas Decision Matrix for Artificial Surfaces" title="" id="61" name="Picture"/>
+            <wp:docPr descr="Urban Atlas Decision Matrix for Artificial Surfaces" title="" id="67" name="Picture"/>
             <a:graphic>
               <a:graphicData uri="http://schemas.openxmlformats.org/drawingml/2006/picture">
                 <pic:pic>
                   <pic:nvPicPr>
-                    <pic:cNvPr descr="./Urban-Atlas-mapping-guide_media/media/image38.png" id="62" name="Picture"/>
+                    <pic:cNvPr descr="./Urban-Atlas-mapping-guide_media/media/image38.png" id="68" name="Picture"/>
                     <pic:cNvPicPr>
                       <a:picLocks noChangeArrowheads="1" noChangeAspect="1"/>
                     </pic:cNvPicPr>
                   </pic:nvPicPr>
                   <pic:blipFill>
-                    <a:blip r:embed="rId60"/>
+                    <a:blip r:embed="rId66"/>
                     <a:stretch>
                       <a:fillRect/>
                     </a:stretch>
@@ -6450,8 +6514,8 @@
         <w:t xml:space="preserve">Urban Atlas Decision Matrix for Artificial Surfaces</w:t>
       </w:r>
     </w:p>
-    <w:bookmarkEnd w:id="63"/>
-    <w:bookmarkStart w:id="71" w:name="description-of-lulc-thematic-classes"/>
+    <w:bookmarkEnd w:id="69"/>
+    <w:bookmarkStart w:id="77" w:name="description-of-lulc-thematic-classes"/>
     <w:p>
       <w:pPr>
         <w:pStyle w:val="Heading2"/>
@@ -6460,7 +6524,7 @@
         <w:t xml:space="preserve">4.5 Description of LU/LC thematic classes</w:t>
       </w:r>
     </w:p>
-    <w:bookmarkStart w:id="65" w:name="artificial-surfaces"/>
+    <w:bookmarkStart w:id="71" w:name="artificial-surfaces"/>
     <w:p>
       <w:pPr>
         <w:pStyle w:val="Heading3"/>
@@ -8746,7 +8810,7 @@
         <w:rPr>
           <w:rStyle w:val="FootnoteReference"/>
         </w:rPr>
-        <w:footnoteReference w:id="64"/>
+        <w:footnoteReference w:id="70"/>
       </w:r>
       <w:r>
         <w:t xml:space="preserve">.</w:t>
@@ -8814,8 +8878,8 @@
         <w:t xml:space="preserve">Soccer fields, etc. within e.g. military bases or within university campuses → class 1.2.1.</w:t>
       </w:r>
     </w:p>
-    <w:bookmarkEnd w:id="65"/>
-    <w:bookmarkStart w:id="66" w:name="agricultural"/>
+    <w:bookmarkEnd w:id="71"/>
+    <w:bookmarkStart w:id="72" w:name="agricultural"/>
     <w:p>
       <w:pPr>
         <w:pStyle w:val="Heading3"/>
@@ -9035,8 +9099,8 @@
         <w:t xml:space="preserve">Agroforestry areas.</w:t>
       </w:r>
     </w:p>
-    <w:bookmarkEnd w:id="66"/>
-    <w:bookmarkStart w:id="67" w:name="natural-and-semi-natural-areas"/>
+    <w:bookmarkEnd w:id="72"/>
+    <w:bookmarkStart w:id="73" w:name="natural-and-semi-natural-areas"/>
     <w:p>
       <w:pPr>
         <w:pStyle w:val="Heading3"/>
@@ -9547,8 +9611,8 @@
         <w:br/>
       </w:r>
     </w:p>
-    <w:bookmarkEnd w:id="67"/>
-    <w:bookmarkStart w:id="68" w:name="wetlands"/>
+    <w:bookmarkEnd w:id="73"/>
+    <w:bookmarkStart w:id="74" w:name="wetlands"/>
     <w:p>
       <w:pPr>
         <w:pStyle w:val="Heading3"/>
@@ -9732,8 +9796,8 @@
         <w:t xml:space="preserve">Inland salinas → class 1.3 1.</w:t>
       </w:r>
     </w:p>
-    <w:bookmarkEnd w:id="68"/>
-    <w:bookmarkStart w:id="69" w:name="water"/>
+    <w:bookmarkEnd w:id="74"/>
+    <w:bookmarkStart w:id="75" w:name="water"/>
     <w:p>
       <w:pPr>
         <w:pStyle w:val="Heading3"/>
@@ -9917,8 +9981,8 @@
         <w:t xml:space="preserve">Shallow water areas covered with reed &gt; MMU → class 2 Seasonal rivers, if the water course is not visible in the EO data → class 2.</w:t>
       </w:r>
     </w:p>
-    <w:bookmarkEnd w:id="69"/>
-    <w:bookmarkStart w:id="70" w:name="miscellaneous"/>
+    <w:bookmarkEnd w:id="75"/>
+    <w:bookmarkStart w:id="76" w:name="miscellaneous"/>
     <w:p>
       <w:pPr>
         <w:pStyle w:val="Heading3"/>
@@ -10019,10 +10083,10 @@
         <w:t xml:space="preserve">This class 9.2 (code 92000) includes areas without available satellite image or inadequate imagery (e.g. no STL data can be produced as the image acquisition is outside the vegetation period).</w:t>
       </w:r>
     </w:p>
-    <w:bookmarkEnd w:id="70"/>
-    <w:bookmarkEnd w:id="71"/>
-    <w:bookmarkEnd w:id="72"/>
-    <w:bookmarkStart w:id="85" w:name="annex"/>
+    <w:bookmarkEnd w:id="76"/>
+    <w:bookmarkEnd w:id="77"/>
+    <w:bookmarkEnd w:id="78"/>
+    <w:bookmarkStart w:id="91" w:name="annex"/>
     <w:p>
       <w:pPr>
         <w:pStyle w:val="Heading1"/>
@@ -10031,7 +10095,7 @@
         <w:t xml:space="preserve">5. Annex</w:t>
       </w:r>
     </w:p>
-    <w:bookmarkStart w:id="73" w:name="list-of-abbreviations"/>
+    <w:bookmarkStart w:id="79" w:name="list-of-abbreviations"/>
     <w:p>
       <w:pPr>
         <w:pStyle w:val="Heading2"/>
@@ -10855,8 +10919,8 @@
         </w:tc>
       </w:tr>
     </w:tbl>
-    <w:bookmarkEnd w:id="73"/>
-    <w:bookmarkStart w:id="74" w:name="X71e903a05bf7e0fb742209bf978eec6dd3977ea"/>
+    <w:bookmarkEnd w:id="79"/>
+    <w:bookmarkStart w:id="80" w:name="X71e903a05bf7e0fb742209bf978eec6dd3977ea"/>
     <w:p>
       <w:pPr>
         <w:pStyle w:val="Heading2"/>
@@ -12327,8 +12391,8 @@
         <w:t xml:space="preserve">Post-processing will be implemented according to service provider’s production chain.</w:t>
       </w:r>
     </w:p>
-    <w:bookmarkEnd w:id="74"/>
-    <w:bookmarkStart w:id="75" w:name="detailed-product-specification-table"/>
+    <w:bookmarkEnd w:id="80"/>
+    <w:bookmarkStart w:id="81" w:name="detailed-product-specification-table"/>
     <w:p>
       <w:pPr>
         <w:pStyle w:val="Heading2"/>
@@ -12798,8 +12862,8 @@
         <w:br/>
       </w:r>
     </w:p>
-    <w:bookmarkEnd w:id="75"/>
-    <w:bookmarkStart w:id="83" w:name="X650667f6b95586d1be65b39e918a0576b29b180"/>
+    <w:bookmarkEnd w:id="81"/>
+    <w:bookmarkStart w:id="89" w:name="X650667f6b95586d1be65b39e918a0576b29b180"/>
     <w:p>
       <w:pPr>
         <w:pStyle w:val="Heading2"/>
@@ -12816,7 +12880,7 @@
         <w:t xml:space="preserve">The different types of cartographic products available in the Urban Atlas are described below.</w:t>
       </w:r>
     </w:p>
-    <w:bookmarkStart w:id="76" w:name="ua-2006-lulc"/>
+    <w:bookmarkStart w:id="82" w:name="ua-2006-lulc"/>
     <w:p>
       <w:pPr>
         <w:pStyle w:val="Heading3"/>
@@ -13565,8 +13629,8 @@
         </w:tc>
       </w:tr>
     </w:tbl>
-    <w:bookmarkEnd w:id="76"/>
-    <w:bookmarkStart w:id="77" w:name="ua-2012-lulc"/>
+    <w:bookmarkEnd w:id="82"/>
+    <w:bookmarkStart w:id="83" w:name="ua-2012-lulc"/>
     <w:p>
       <w:pPr>
         <w:pStyle w:val="Heading3"/>
@@ -14467,8 +14531,8 @@
         </w:tc>
       </w:tr>
     </w:tbl>
-    <w:bookmarkEnd w:id="77"/>
-    <w:bookmarkStart w:id="78" w:name="ua-2006-2012-lulc-change-map"/>
+    <w:bookmarkEnd w:id="83"/>
+    <w:bookmarkStart w:id="84" w:name="ua-2006-2012-lulc-change-map"/>
     <w:p>
       <w:pPr>
         <w:pStyle w:val="Heading3"/>
@@ -15460,8 +15524,8 @@
         </w:tc>
       </w:tr>
     </w:tbl>
-    <w:bookmarkEnd w:id="78"/>
-    <w:bookmarkStart w:id="79" w:name="ua-2018-lulc"/>
+    <w:bookmarkEnd w:id="84"/>
+    <w:bookmarkStart w:id="85" w:name="ua-2018-lulc"/>
     <w:p>
       <w:pPr>
         <w:pStyle w:val="Heading3"/>
@@ -16362,8 +16426,8 @@
         </w:tc>
       </w:tr>
     </w:tbl>
-    <w:bookmarkEnd w:id="79"/>
-    <w:bookmarkStart w:id="80" w:name="ua-2012-2018-lulc-change-map"/>
+    <w:bookmarkEnd w:id="85"/>
+    <w:bookmarkStart w:id="86" w:name="ua-2012-2018-lulc-change-map"/>
     <w:p>
       <w:pPr>
         <w:pStyle w:val="Heading3"/>
@@ -17431,8 +17495,8 @@
         </w:tc>
       </w:tr>
     </w:tbl>
-    <w:bookmarkEnd w:id="80"/>
-    <w:bookmarkStart w:id="81" w:name="ua-2012-stl-street-tree-layer"/>
+    <w:bookmarkEnd w:id="86"/>
+    <w:bookmarkStart w:id="87" w:name="ua-2012-stl-street-tree-layer"/>
     <w:p>
       <w:pPr>
         <w:pStyle w:val="Heading3"/>
@@ -18029,8 +18093,8 @@
         </w:tc>
       </w:tr>
     </w:tbl>
-    <w:bookmarkEnd w:id="81"/>
-    <w:bookmarkStart w:id="82" w:name="ua-2018-stl-street-tree-layer"/>
+    <w:bookmarkEnd w:id="87"/>
+    <w:bookmarkStart w:id="88" w:name="ua-2018-stl-street-tree-layer"/>
     <w:p>
       <w:pPr>
         <w:pStyle w:val="Heading3"/>
@@ -18627,9 +18691,9 @@
         </w:tc>
       </w:tr>
     </w:tbl>
-    <w:bookmarkEnd w:id="82"/>
-    <w:bookmarkEnd w:id="83"/>
-    <w:bookmarkStart w:id="84" w:name="X40588853a357665c404819b39e6d611fa40fb85"/>
+    <w:bookmarkEnd w:id="88"/>
+    <w:bookmarkEnd w:id="89"/>
+    <w:bookmarkStart w:id="90" w:name="X40588853a357665c404819b39e6d611fa40fb85"/>
     <w:p>
       <w:pPr>
         <w:pStyle w:val="Heading2"/>
@@ -19505,8 +19569,8 @@
         </w:tc>
       </w:tr>
     </w:tbl>
-    <w:bookmarkEnd w:id="84"/>
-    <w:bookmarkEnd w:id="85"/>
+    <w:bookmarkEnd w:id="90"/>
+    <w:bookmarkEnd w:id="91"/>
     <w:sectPr>
       <w:headerReference r:id="rId11" w:type="even"/>
       <w:headerReference r:id="rId10" w:type="default"/>
@@ -20025,7 +20089,7 @@
       </w:r>
     </w:p>
   </w:footnote>
-  <w:footnote w:id="64">
+  <w:footnote w:id="70">
     <w:p>
       <w:pPr>
         <w:pStyle w:val="FootnoteText"/>

</xml_diff>

<commit_message>
Deploying to gh-pages-test from @ eea/CLMS_documents@4f5250d4bf88c7960c786bf8f644dccdae966202 🚀
</commit_message>
<xml_diff>
--- a/src/products/Urban_Atlas_Mapping_Guide_V6.3.docx
+++ b/src/products/Urban_Atlas_Mapping_Guide_V6.3.docx
@@ -837,7 +837,7 @@
       </w:tr>
     </w:tbl>
     <w:bookmarkEnd w:id="23"/>
-    <w:bookmarkStart w:id="78" w:name="mapping-guide"/>
+    <w:bookmarkStart w:id="90" w:name="mapping-guide"/>
     <w:p>
       <w:pPr>
         <w:pStyle w:val="Heading1"/>
@@ -2146,7 +2146,7 @@
     </w:tbl>
     <w:bookmarkEnd w:id="28"/>
     <w:bookmarkEnd w:id="29"/>
-    <w:bookmarkStart w:id="61" w:name="general-guidelines"/>
+    <w:bookmarkStart w:id="73" w:name="general-guidelines"/>
     <w:p>
       <w:pPr>
         <w:pStyle w:val="Heading2"/>
@@ -2744,7 +2744,7 @@
       </w:r>
     </w:p>
     <w:bookmarkEnd w:id="46"/>
-    <w:bookmarkStart w:id="50" w:name="street-tree-layer"/>
+    <w:bookmarkStart w:id="59" w:name="street-tree-layer"/>
     <w:p>
       <w:pPr>
         <w:pStyle w:val="Heading3"/>
@@ -2803,46 +2803,88 @@
       <w:pPr>
         <w:pStyle w:val="FirstParagraph"/>
       </w:pPr>
-    </w:p>
-    <w:p>
-      <w:pPr>
-        <w:pStyle w:val="Compact"/>
-        <w:numPr>
-          <w:ilvl w:val="0"/>
-          <w:numId w:val="1008"/>
-        </w:numPr>
-      </w:pPr>
-      <w:r>
-        <w:rPr>
-          <w:rStyle w:val="NormalLine"/>
-        </w:rPr>
-        <w:t xml:space="preserve">Border effect correction: road network crossing wooded area and connecting cities and villages is fully classified as STL due to tree crown cover by default. Therefore, post-processing step needs to be implemented for correcting this misclassification.</w:t>
-      </w:r>
-      <w:r>
-        <w:br/>
-      </w:r>
-    </w:p>
-    <w:p>
-      <w:pPr>
-        <w:pStyle w:val="FirstParagraph"/>
-      </w:pPr>
       <w:r>
         <w:drawing>
           <wp:inline>
-            <wp:extent cx="3427401" cy="1541051"/>
+            <wp:extent cx="5473700" cy="1746250"/>
             <wp:effectExtent b="0" l="0" r="0" t="0"/>
             <wp:docPr descr="" title="" id="48" name="Picture"/>
             <a:graphic>
               <a:graphicData uri="http://schemas.openxmlformats.org/drawingml/2006/picture">
                 <pic:pic>
                   <pic:nvPicPr>
-                    <pic:cNvPr descr="./Urban-Atlas-mapping-guide_media/media/image24.png" id="49" name="Picture"/>
+                    <pic:cNvPr descr="./Urban-Atlas-mapping-guide_media/media/image22.jpg" id="49" name="Picture"/>
                     <pic:cNvPicPr>
                       <a:picLocks noChangeArrowheads="1" noChangeAspect="1"/>
                     </pic:cNvPicPr>
                   </pic:nvPicPr>
                   <pic:blipFill>
                     <a:blip r:embed="rId47"/>
+                    <a:stretch>
+                      <a:fillRect/>
+                    </a:stretch>
+                  </pic:blipFill>
+                  <pic:spPr bwMode="auto">
+                    <a:xfrm>
+                      <a:off x="0" y="0"/>
+                      <a:ext cx="5473700" cy="1746250"/>
+                    </a:xfrm>
+                    <a:prstGeom prst="rect">
+                      <a:avLst/>
+                    </a:prstGeom>
+                    <a:noFill/>
+                    <a:ln w="9525">
+                      <a:noFill/>
+                      <a:headEnd/>
+                      <a:tailEnd/>
+                    </a:ln>
+                  </pic:spPr>
+                </pic:pic>
+              </a:graphicData>
+            </a:graphic>
+          </wp:inline>
+        </w:drawing>
+      </w:r>
+    </w:p>
+    <w:p>
+      <w:pPr>
+        <w:pStyle w:val="Compact"/>
+        <w:numPr>
+          <w:ilvl w:val="0"/>
+          <w:numId w:val="1008"/>
+        </w:numPr>
+      </w:pPr>
+      <w:r>
+        <w:rPr>
+          <w:rStyle w:val="NormalLine"/>
+        </w:rPr>
+        <w:t xml:space="preserve">Border effect correction: road network crossing wooded area and connecting cities and villages is fully classified as STL due to tree crown cover by default. Therefore, post-processing step needs to be implemented for correcting this misclassification.</w:t>
+      </w:r>
+      <w:r>
+        <w:br/>
+      </w:r>
+    </w:p>
+    <w:p>
+      <w:pPr>
+        <w:pStyle w:val="FirstParagraph"/>
+      </w:pPr>
+      <w:r>
+        <w:drawing>
+          <wp:inline>
+            <wp:extent cx="3427401" cy="1541051"/>
+            <wp:effectExtent b="0" l="0" r="0" t="0"/>
+            <wp:docPr descr="" title="" id="51" name="Picture"/>
+            <a:graphic>
+              <a:graphicData uri="http://schemas.openxmlformats.org/drawingml/2006/picture">
+                <pic:pic>
+                  <pic:nvPicPr>
+                    <pic:cNvPr descr="./Urban-Atlas-mapping-guide_media/media/image24.png" id="52" name="Picture"/>
+                    <pic:cNvPicPr>
+                      <a:picLocks noChangeArrowheads="1" noChangeAspect="1"/>
+                    </pic:cNvPicPr>
+                  </pic:nvPicPr>
+                  <pic:blipFill>
+                    <a:blip r:embed="rId50"/>
                     <a:stretch>
                       <a:fillRect/>
                     </a:stretch>
@@ -2881,6 +2923,48 @@
       <w:pPr>
         <w:pStyle w:val="BodyText"/>
       </w:pPr>
+      <w:r>
+        <w:drawing>
+          <wp:inline>
+            <wp:extent cx="5683250" cy="1816100"/>
+            <wp:effectExtent b="0" l="0" r="0" t="0"/>
+            <wp:docPr descr="" title="" id="54" name="Picture"/>
+            <a:graphic>
+              <a:graphicData uri="http://schemas.openxmlformats.org/drawingml/2006/picture">
+                <pic:pic>
+                  <pic:nvPicPr>
+                    <pic:cNvPr descr="./Urban-Atlas-mapping-guide_media/media/image25.jpg" id="55" name="Picture"/>
+                    <pic:cNvPicPr>
+                      <a:picLocks noChangeArrowheads="1" noChangeAspect="1"/>
+                    </pic:cNvPicPr>
+                  </pic:nvPicPr>
+                  <pic:blipFill>
+                    <a:blip r:embed="rId53"/>
+                    <a:stretch>
+                      <a:fillRect/>
+                    </a:stretch>
+                  </pic:blipFill>
+                  <pic:spPr bwMode="auto">
+                    <a:xfrm>
+                      <a:off x="0" y="0"/>
+                      <a:ext cx="5683250" cy="1816100"/>
+                    </a:xfrm>
+                    <a:prstGeom prst="rect">
+                      <a:avLst/>
+                    </a:prstGeom>
+                    <a:noFill/>
+                    <a:ln w="9525">
+                      <a:noFill/>
+                      <a:headEnd/>
+                      <a:tailEnd/>
+                    </a:ln>
+                  </pic:spPr>
+                </pic:pic>
+              </a:graphicData>
+            </a:graphic>
+          </wp:inline>
+        </w:drawing>
+      </w:r>
     </w:p>
     <w:p>
       <w:pPr>
@@ -2912,31 +2996,53 @@
         <w:t xml:space="preserve">The STL layer contains trees (STL = 1) or No data (STL= 99).</w:t>
       </w:r>
     </w:p>
-    <w:tbl>
-      <w:tblPr>
-        <w:tblStyle w:val="FigureTable"/>
-        <w:tblW w:type="auto" w:w="0"/>
-        <w:jc w:val="center"/>
-        <w:tblLook w:firstRow="0" w:lastRow="0" w:firstColumn="0" w:lastColumn="0"/>
-      </w:tblPr>
-      <w:tblGrid>
-        <w:gridCol w:w="7920"/>
-      </w:tblGrid>
-      <w:tr>
-        <w:tc>
-          <w:tcPr/>
-          <w:p>
-            <w:pPr>
-              <w:pStyle w:val="Compact"/>
-              <w:jc w:val="center"/>
-            </w:pPr>
-            <w:r>
-              <w:t xml:space="preserve">Comparison between VHR2018 scene (left) and STL2018 product (right)</w:t>
-            </w:r>
-          </w:p>
-        </w:tc>
-      </w:tr>
-    </w:tbl>
+    <w:p>
+      <w:pPr>
+        <w:pStyle w:val="CaptionedFigure"/>
+      </w:pPr>
+      <w:r>
+        <w:drawing>
+          <wp:inline>
+            <wp:extent cx="5080000" cy="1676400"/>
+            <wp:effectExtent b="0" l="0" r="0" t="0"/>
+            <wp:docPr descr="Comparison between VHR2018 scene (left) and STL2018 product (right)" title="" id="57" name="Picture"/>
+            <a:graphic>
+              <a:graphicData uri="http://schemas.openxmlformats.org/drawingml/2006/picture">
+                <pic:pic>
+                  <pic:nvPicPr>
+                    <pic:cNvPr descr="./Urban-Atlas-mapping-guide_media/media/image27.jpg" id="58" name="Picture"/>
+                    <pic:cNvPicPr>
+                      <a:picLocks noChangeArrowheads="1" noChangeAspect="1"/>
+                    </pic:cNvPicPr>
+                  </pic:nvPicPr>
+                  <pic:blipFill>
+                    <a:blip r:embed="rId56"/>
+                    <a:stretch>
+                      <a:fillRect/>
+                    </a:stretch>
+                  </pic:blipFill>
+                  <pic:spPr bwMode="auto">
+                    <a:xfrm>
+                      <a:off x="0" y="0"/>
+                      <a:ext cx="5080000" cy="1676400"/>
+                    </a:xfrm>
+                    <a:prstGeom prst="rect">
+                      <a:avLst/>
+                    </a:prstGeom>
+                    <a:noFill/>
+                    <a:ln w="9525">
+                      <a:noFill/>
+                      <a:headEnd/>
+                      <a:tailEnd/>
+                    </a:ln>
+                  </pic:spPr>
+                </pic:pic>
+              </a:graphicData>
+            </a:graphic>
+          </wp:inline>
+        </w:drawing>
+      </w:r>
+    </w:p>
     <w:p>
       <w:pPr>
         <w:pStyle w:val="ImageCaption"/>
@@ -2945,8 +3051,8 @@
         <w:t xml:space="preserve">Comparison between VHR2018 scene (left) and STL2018 product (right)</w:t>
       </w:r>
     </w:p>
-    <w:bookmarkEnd w:id="50"/>
-    <w:bookmarkStart w:id="54" w:name="digital-height-model-layer-dhm"/>
+    <w:bookmarkEnd w:id="59"/>
+    <w:bookmarkStart w:id="66" w:name="digital-height-model-layer-dhm"/>
     <w:p>
       <w:pPr>
         <w:pStyle w:val="Heading3"/>
@@ -3204,18 +3310,18 @@
           <wp:inline>
             <wp:extent cx="5943600" cy="2741409"/>
             <wp:effectExtent b="0" l="0" r="0" t="0"/>
-            <wp:docPr descr="DSM computation principle (http://www.stadtentwicklung.berlin.de/umwelt/umweltatlas/ed610_03.htm)" title="" id="52" name="Picture"/>
+            <wp:docPr descr="DSM computation principle (http://www.stadtentwicklung.berlin.de/umwelt/umweltatlas/ed610_03.htm)" title="" id="61" name="Picture"/>
             <a:graphic>
               <a:graphicData uri="http://schemas.openxmlformats.org/drawingml/2006/picture">
                 <pic:pic>
                   <pic:nvPicPr>
-                    <pic:cNvPr descr="./Urban-Atlas-mapping-guide_media/media/image29.png" id="53" name="Picture"/>
+                    <pic:cNvPr descr="./Urban-Atlas-mapping-guide_media/media/image29.png" id="62" name="Picture"/>
                     <pic:cNvPicPr>
                       <a:picLocks noChangeArrowheads="1" noChangeAspect="1"/>
                     </pic:cNvPicPr>
                   </pic:nvPicPr>
                   <pic:blipFill>
-                    <a:blip r:embed="rId51"/>
+                    <a:blip r:embed="rId60"/>
                     <a:stretch>
                       <a:fillRect/>
                     </a:stretch>
@@ -3282,6 +3388,139 @@
         <w:t xml:space="preserve">In a last refinement step the accuracy specifications are checked and if necessary, heights are adapted.</w:t>
       </w:r>
     </w:p>
+    <w:p>
+      <w:pPr>
+        <w:pStyle w:val="CaptionedFigure"/>
+      </w:pPr>
+      <w:r>
+        <w:drawing>
+          <wp:inline>
+            <wp:extent cx="3632200" cy="2952750"/>
+            <wp:effectExtent b="0" l="0" r="0" t="0"/>
+            <wp:docPr descr="Coverage of Vienna core area with relevant UA 2012 built-up classes" title="" id="64" name="Picture"/>
+            <a:graphic>
+              <a:graphicData uri="http://schemas.openxmlformats.org/drawingml/2006/picture">
+                <pic:pic>
+                  <pic:nvPicPr>
+                    <pic:cNvPr descr="./Urban-Atlas-mapping-guide_media/media/image30.jpg" id="65" name="Picture"/>
+                    <pic:cNvPicPr>
+                      <a:picLocks noChangeArrowheads="1" noChangeAspect="1"/>
+                    </pic:cNvPicPr>
+                  </pic:nvPicPr>
+                  <pic:blipFill>
+                    <a:blip r:embed="rId63"/>
+                    <a:stretch>
+                      <a:fillRect/>
+                    </a:stretch>
+                  </pic:blipFill>
+                  <pic:spPr bwMode="auto">
+                    <a:xfrm>
+                      <a:off x="0" y="0"/>
+                      <a:ext cx="3632200" cy="2952750"/>
+                    </a:xfrm>
+                    <a:prstGeom prst="rect">
+                      <a:avLst/>
+                    </a:prstGeom>
+                    <a:noFill/>
+                    <a:ln w="9525">
+                      <a:noFill/>
+                      <a:headEnd/>
+                      <a:tailEnd/>
+                    </a:ln>
+                  </pic:spPr>
+                </pic:pic>
+              </a:graphicData>
+            </a:graphic>
+          </wp:inline>
+        </w:drawing>
+      </w:r>
+    </w:p>
+    <w:p>
+      <w:pPr>
+        <w:pStyle w:val="ImageCaption"/>
+      </w:pPr>
+      <w:r>
+        <w:t xml:space="preserve">Coverage of Vienna core area with relevant UA 2012 built-up classes</w:t>
+      </w:r>
+    </w:p>
+    <w:p>
+      <w:pPr>
+        <w:pStyle w:val="Compact"/>
+        <w:numPr>
+          <w:ilvl w:val="0"/>
+          <w:numId w:val="1015"/>
+        </w:numPr>
+      </w:pPr>
+      <w:r>
+        <w:rPr>
+          <w:rStyle w:val="NormalLine"/>
+        </w:rPr>
+        <w:t xml:space="preserve">Post processing and product finalization</w:t>
+      </w:r>
+      <w:r>
+        <w:br/>
+      </w:r>
+    </w:p>
+    <w:p>
+      <w:pPr>
+        <w:pStyle w:val="FirstParagraph"/>
+      </w:pPr>
+      <w:r>
+        <w:t xml:space="preserve">In the final post-processing and product package generation step, the properly refined nDSM with building block heights, which are considered the final product (Digital Height Models – DHM) are checked by an automated routine for adherence to the following basic technical and formal product specifications:</w:t>
+      </w:r>
+    </w:p>
+    <w:p>
+      <w:pPr>
+        <w:numPr>
+          <w:ilvl w:val="0"/>
+          <w:numId w:val="1016"/>
+        </w:numPr>
+      </w:pPr>
+      <w:r>
+        <w:t xml:space="preserve">10 m spatial resolution.</w:t>
+      </w:r>
+    </w:p>
+    <w:p>
+      <w:pPr>
+        <w:numPr>
+          <w:ilvl w:val="0"/>
+          <w:numId w:val="1016"/>
+        </w:numPr>
+      </w:pPr>
+      <w:r>
+        <w:t xml:space="preserve">ETRS89 – Lambert Azimuthal Equal Area (LAEA) projection.</w:t>
+      </w:r>
+    </w:p>
+    <w:p>
+      <w:pPr>
+        <w:numPr>
+          <w:ilvl w:val="0"/>
+          <w:numId w:val="1016"/>
+        </w:numPr>
+      </w:pPr>
+      <w:r>
+        <w:t xml:space="preserve">Consistent file format, naming and structure, class legends and color codes.</w:t>
+      </w:r>
+    </w:p>
+    <w:p>
+      <w:pPr>
+        <w:numPr>
+          <w:ilvl w:val="0"/>
+          <w:numId w:val="1016"/>
+        </w:numPr>
+      </w:pPr>
+      <w:r>
+        <w:t xml:space="preserve">Correct height values / background values.</w:t>
+      </w:r>
+    </w:p>
+    <w:p>
+      <w:pPr>
+        <w:pStyle w:val="FirstParagraph"/>
+      </w:pPr>
+      <w:r>
+        <w:t xml:space="preserve">Each Building Block Height model (DHM) is clipped exactly to the AOI and assigned a folder with a corresponding name. As a further automated step, an INSPIRE compliant metadata file is generated for every product and a template for the delivery report is created for each DU and stored in the respective folder.</w:t>
+      </w:r>
+    </w:p>
     <w:tbl>
       <w:tblPr>
         <w:tblStyle w:val="FigureTable"/>
@@ -3301,7 +3540,7 @@
               <w:jc w:val="center"/>
             </w:pPr>
             <w:r>
-              <w:t xml:space="preserve">Coverage of Vienna core area with relevant UA 2012 built-up classes</w:t>
+              <w:t xml:space="preserve">Final Digital Height Model (height values in m)</w:t>
             </w:r>
           </w:p>
         </w:tc>
@@ -3312,122 +3551,11 @@
         <w:pStyle w:val="ImageCaption"/>
       </w:pPr>
       <w:r>
-        <w:t xml:space="preserve">Coverage of Vienna core area with relevant UA 2012 built-up classes</w:t>
-      </w:r>
-    </w:p>
-    <w:p>
-      <w:pPr>
-        <w:pStyle w:val="Compact"/>
-        <w:numPr>
-          <w:ilvl w:val="0"/>
-          <w:numId w:val="1015"/>
-        </w:numPr>
-      </w:pPr>
-      <w:r>
-        <w:rPr>
-          <w:rStyle w:val="NormalLine"/>
-        </w:rPr>
-        <w:t xml:space="preserve">Post processing and product finalization</w:t>
-      </w:r>
-      <w:r>
-        <w:br/>
-      </w:r>
-    </w:p>
-    <w:p>
-      <w:pPr>
-        <w:pStyle w:val="FirstParagraph"/>
-      </w:pPr>
-      <w:r>
-        <w:t xml:space="preserve">In the final post-processing and product package generation step, the properly refined nDSM with building block heights, which are considered the final product (Digital Height Models – DHM) are checked by an automated routine for adherence to the following basic technical and formal product specifications:</w:t>
-      </w:r>
-    </w:p>
-    <w:p>
-      <w:pPr>
-        <w:numPr>
-          <w:ilvl w:val="0"/>
-          <w:numId w:val="1016"/>
-        </w:numPr>
-      </w:pPr>
-      <w:r>
-        <w:t xml:space="preserve">10 m spatial resolution.</w:t>
-      </w:r>
-    </w:p>
-    <w:p>
-      <w:pPr>
-        <w:numPr>
-          <w:ilvl w:val="0"/>
-          <w:numId w:val="1016"/>
-        </w:numPr>
-      </w:pPr>
-      <w:r>
-        <w:t xml:space="preserve">ETRS89 – Lambert Azimuthal Equal Area (LAEA) projection.</w:t>
-      </w:r>
-    </w:p>
-    <w:p>
-      <w:pPr>
-        <w:numPr>
-          <w:ilvl w:val="0"/>
-          <w:numId w:val="1016"/>
-        </w:numPr>
-      </w:pPr>
-      <w:r>
-        <w:t xml:space="preserve">Consistent file format, naming and structure, class legends and color codes.</w:t>
-      </w:r>
-    </w:p>
-    <w:p>
-      <w:pPr>
-        <w:numPr>
-          <w:ilvl w:val="0"/>
-          <w:numId w:val="1016"/>
-        </w:numPr>
-      </w:pPr>
-      <w:r>
-        <w:t xml:space="preserve">Correct height values / background values.</w:t>
-      </w:r>
-    </w:p>
-    <w:p>
-      <w:pPr>
-        <w:pStyle w:val="FirstParagraph"/>
-      </w:pPr>
-      <w:r>
-        <w:t xml:space="preserve">Each Building Block Height model (DHM) is clipped exactly to the AOI and assigned a folder with a corresponding name. As a further automated step, an INSPIRE compliant metadata file is generated for every product and a template for the delivery report is created for each DU and stored in the respective folder.</w:t>
-      </w:r>
-    </w:p>
-    <w:tbl>
-      <w:tblPr>
-        <w:tblStyle w:val="FigureTable"/>
-        <w:tblW w:type="auto" w:w="0"/>
-        <w:jc w:val="center"/>
-        <w:tblLook w:firstRow="0" w:lastRow="0" w:firstColumn="0" w:lastColumn="0"/>
-      </w:tblPr>
-      <w:tblGrid>
-        <w:gridCol w:w="7920"/>
-      </w:tblGrid>
-      <w:tr>
-        <w:tc>
-          <w:tcPr/>
-          <w:p>
-            <w:pPr>
-              <w:pStyle w:val="Compact"/>
-              <w:jc w:val="center"/>
-            </w:pPr>
-            <w:r>
-              <w:t xml:space="preserve">Final Digital Height Model (height values in m)</w:t>
-            </w:r>
-          </w:p>
-        </w:tc>
-      </w:tr>
-    </w:tbl>
-    <w:p>
-      <w:pPr>
-        <w:pStyle w:val="ImageCaption"/>
-      </w:pPr>
-      <w:r>
         <w:t xml:space="preserve">Final Digital Height Model (height values in m)</w:t>
       </w:r>
     </w:p>
-    <w:bookmarkEnd w:id="54"/>
-    <w:bookmarkStart w:id="58" w:name="minimum-mapping-units-and-exceptions"/>
+    <w:bookmarkEnd w:id="66"/>
+    <w:bookmarkStart w:id="70" w:name="minimum-mapping-units-and-exceptions"/>
     <w:p>
       <w:pPr>
         <w:pStyle w:val="Heading3"/>
@@ -3713,18 +3841,18 @@
           <wp:inline>
             <wp:extent cx="5943600" cy="1666373"/>
             <wp:effectExtent b="0" l="0" r="0" t="0"/>
-            <wp:docPr descr="" title="" id="56" name="Picture"/>
+            <wp:docPr descr="" title="" id="68" name="Picture"/>
             <a:graphic>
               <a:graphicData uri="http://schemas.openxmlformats.org/drawingml/2006/picture">
                 <pic:pic>
                   <pic:nvPicPr>
-                    <pic:cNvPr descr="./Urban-Atlas-mapping-guide_media/media/image36.png" id="57" name="Picture"/>
+                    <pic:cNvPr descr="./Urban-Atlas-mapping-guide_media/media/image36.png" id="69" name="Picture"/>
                     <pic:cNvPicPr>
                       <a:picLocks noChangeArrowheads="1" noChangeAspect="1"/>
                     </pic:cNvPicPr>
                   </pic:nvPicPr>
                   <pic:blipFill>
-                    <a:blip r:embed="rId55"/>
+                    <a:blip r:embed="rId67"/>
                     <a:stretch>
                       <a:fillRect/>
                     </a:stretch>
@@ -3853,8 +3981,8 @@
         <w:t xml:space="preserve">Considering this MMUs, exceptions are made in case of areas where changes involve road and railway networks (classes 12210, 12220, 12230); polygon features classified as road or railway for one date or directly connected to such element are extracted even if area is lower than MMU in order to keep consistency of the transportation network.</w:t>
       </w:r>
     </w:p>
-    <w:bookmarkEnd w:id="58"/>
-    <w:bookmarkStart w:id="60" w:name="accuracy-assessment-and-validation"/>
+    <w:bookmarkEnd w:id="70"/>
+    <w:bookmarkStart w:id="72" w:name="accuracy-assessment-and-validation"/>
     <w:p>
       <w:pPr>
         <w:pStyle w:val="Heading3"/>
@@ -4171,7 +4299,7 @@
       <w:r>
         <w:t xml:space="preserve"> </w:t>
       </w:r>
-      <w:hyperlink r:id="rId59">
+      <w:hyperlink r:id="rId71">
         <w:r>
           <w:rPr>
             <w:rStyle w:val="Hyperlink"/>
@@ -4183,9 +4311,9 @@
         <w:t xml:space="preserve">.</w:t>
       </w:r>
     </w:p>
-    <w:bookmarkEnd w:id="60"/>
-    <w:bookmarkEnd w:id="61"/>
-    <w:bookmarkStart w:id="62" w:name="lulc-nomenclature"/>
+    <w:bookmarkEnd w:id="72"/>
+    <w:bookmarkEnd w:id="73"/>
+    <w:bookmarkStart w:id="74" w:name="lulc-nomenclature"/>
     <w:p>
       <w:pPr>
         <w:pStyle w:val="Heading2"/>
@@ -6386,8 +6514,8 @@
         </w:tc>
       </w:tr>
     </w:tbl>
-    <w:bookmarkEnd w:id="62"/>
-    <w:bookmarkStart w:id="69" w:name="decision-rules"/>
+    <w:bookmarkEnd w:id="74"/>
+    <w:bookmarkStart w:id="81" w:name="decision-rules"/>
     <w:p>
       <w:pPr>
         <w:pStyle w:val="Heading2"/>
@@ -6413,18 +6541,18 @@
           <wp:inline>
             <wp:extent cx="5943600" cy="1985597"/>
             <wp:effectExtent b="0" l="0" r="0" t="0"/>
-            <wp:docPr descr="Urban Atlas LULC decision matrix" title="" id="64" name="Picture"/>
+            <wp:docPr descr="Urban Atlas LULC decision matrix" title="" id="76" name="Picture"/>
             <a:graphic>
               <a:graphicData uri="http://schemas.openxmlformats.org/drawingml/2006/picture">
                 <pic:pic>
                   <pic:nvPicPr>
-                    <pic:cNvPr descr="./Urban-Atlas-mapping-guide_media/media/image37.png" id="65" name="Picture"/>
+                    <pic:cNvPr descr="./Urban-Atlas-mapping-guide_media/media/image37.png" id="77" name="Picture"/>
                     <pic:cNvPicPr>
                       <a:picLocks noChangeArrowheads="1" noChangeAspect="1"/>
                     </pic:cNvPicPr>
                   </pic:nvPicPr>
                   <pic:blipFill>
-                    <a:blip r:embed="rId63"/>
+                    <a:blip r:embed="rId75"/>
                     <a:stretch>
                       <a:fillRect/>
                     </a:stretch>
@@ -6468,18 +6596,18 @@
           <wp:inline>
             <wp:extent cx="5943600" cy="2058405"/>
             <wp:effectExtent b="0" l="0" r="0" t="0"/>
-            <wp:docPr descr="Urban Atlas Decision Matrix for Artificial Surfaces" title="" id="67" name="Picture"/>
+            <wp:docPr descr="Urban Atlas Decision Matrix for Artificial Surfaces" title="" id="79" name="Picture"/>
             <a:graphic>
               <a:graphicData uri="http://schemas.openxmlformats.org/drawingml/2006/picture">
                 <pic:pic>
                   <pic:nvPicPr>
-                    <pic:cNvPr descr="./Urban-Atlas-mapping-guide_media/media/image38.png" id="68" name="Picture"/>
+                    <pic:cNvPr descr="./Urban-Atlas-mapping-guide_media/media/image38.png" id="80" name="Picture"/>
                     <pic:cNvPicPr>
                       <a:picLocks noChangeArrowheads="1" noChangeAspect="1"/>
                     </pic:cNvPicPr>
                   </pic:nvPicPr>
                   <pic:blipFill>
-                    <a:blip r:embed="rId66"/>
+                    <a:blip r:embed="rId78"/>
                     <a:stretch>
                       <a:fillRect/>
                     </a:stretch>
@@ -6514,8 +6642,8 @@
         <w:t xml:space="preserve">Urban Atlas Decision Matrix for Artificial Surfaces</w:t>
       </w:r>
     </w:p>
-    <w:bookmarkEnd w:id="69"/>
-    <w:bookmarkStart w:id="77" w:name="description-of-lulc-thematic-classes"/>
+    <w:bookmarkEnd w:id="81"/>
+    <w:bookmarkStart w:id="89" w:name="description-of-lulc-thematic-classes"/>
     <w:p>
       <w:pPr>
         <w:pStyle w:val="Heading2"/>
@@ -6524,7 +6652,7 @@
         <w:t xml:space="preserve">4.5 Description of LU/LC thematic classes</w:t>
       </w:r>
     </w:p>
-    <w:bookmarkStart w:id="71" w:name="artificial-surfaces"/>
+    <w:bookmarkStart w:id="83" w:name="artificial-surfaces"/>
     <w:p>
       <w:pPr>
         <w:pStyle w:val="Heading3"/>
@@ -8810,7 +8938,7 @@
         <w:rPr>
           <w:rStyle w:val="FootnoteReference"/>
         </w:rPr>
-        <w:footnoteReference w:id="70"/>
+        <w:footnoteReference w:id="82"/>
       </w:r>
       <w:r>
         <w:t xml:space="preserve">.</w:t>
@@ -8878,8 +9006,8 @@
         <w:t xml:space="preserve">Soccer fields, etc. within e.g. military bases or within university campuses → class 1.2.1.</w:t>
       </w:r>
     </w:p>
-    <w:bookmarkEnd w:id="71"/>
-    <w:bookmarkStart w:id="72" w:name="agricultural"/>
+    <w:bookmarkEnd w:id="83"/>
+    <w:bookmarkStart w:id="84" w:name="agricultural"/>
     <w:p>
       <w:pPr>
         <w:pStyle w:val="Heading3"/>
@@ -9099,8 +9227,8 @@
         <w:t xml:space="preserve">Agroforestry areas.</w:t>
       </w:r>
     </w:p>
-    <w:bookmarkEnd w:id="72"/>
-    <w:bookmarkStart w:id="73" w:name="natural-and-semi-natural-areas"/>
+    <w:bookmarkEnd w:id="84"/>
+    <w:bookmarkStart w:id="85" w:name="natural-and-semi-natural-areas"/>
     <w:p>
       <w:pPr>
         <w:pStyle w:val="Heading3"/>
@@ -9611,8 +9739,8 @@
         <w:br/>
       </w:r>
     </w:p>
-    <w:bookmarkEnd w:id="73"/>
-    <w:bookmarkStart w:id="74" w:name="wetlands"/>
+    <w:bookmarkEnd w:id="85"/>
+    <w:bookmarkStart w:id="86" w:name="wetlands"/>
     <w:p>
       <w:pPr>
         <w:pStyle w:val="Heading3"/>
@@ -9796,8 +9924,8 @@
         <w:t xml:space="preserve">Inland salinas → class 1.3 1.</w:t>
       </w:r>
     </w:p>
-    <w:bookmarkEnd w:id="74"/>
-    <w:bookmarkStart w:id="75" w:name="water"/>
+    <w:bookmarkEnd w:id="86"/>
+    <w:bookmarkStart w:id="87" w:name="water"/>
     <w:p>
       <w:pPr>
         <w:pStyle w:val="Heading3"/>
@@ -9981,8 +10109,8 @@
         <w:t xml:space="preserve">Shallow water areas covered with reed &gt; MMU → class 2 Seasonal rivers, if the water course is not visible in the EO data → class 2.</w:t>
       </w:r>
     </w:p>
-    <w:bookmarkEnd w:id="75"/>
-    <w:bookmarkStart w:id="76" w:name="miscellaneous"/>
+    <w:bookmarkEnd w:id="87"/>
+    <w:bookmarkStart w:id="88" w:name="miscellaneous"/>
     <w:p>
       <w:pPr>
         <w:pStyle w:val="Heading3"/>
@@ -10083,10 +10211,10 @@
         <w:t xml:space="preserve">This class 9.2 (code 92000) includes areas without available satellite image or inadequate imagery (e.g. no STL data can be produced as the image acquisition is outside the vegetation period).</w:t>
       </w:r>
     </w:p>
-    <w:bookmarkEnd w:id="76"/>
-    <w:bookmarkEnd w:id="77"/>
-    <w:bookmarkEnd w:id="78"/>
-    <w:bookmarkStart w:id="91" w:name="annex"/>
+    <w:bookmarkEnd w:id="88"/>
+    <w:bookmarkEnd w:id="89"/>
+    <w:bookmarkEnd w:id="90"/>
+    <w:bookmarkStart w:id="103" w:name="annex"/>
     <w:p>
       <w:pPr>
         <w:pStyle w:val="Heading1"/>
@@ -10095,7 +10223,7 @@
         <w:t xml:space="preserve">5. Annex</w:t>
       </w:r>
     </w:p>
-    <w:bookmarkStart w:id="79" w:name="list-of-abbreviations"/>
+    <w:bookmarkStart w:id="91" w:name="list-of-abbreviations"/>
     <w:p>
       <w:pPr>
         <w:pStyle w:val="Heading2"/>
@@ -10919,8 +11047,8 @@
         </w:tc>
       </w:tr>
     </w:tbl>
-    <w:bookmarkEnd w:id="79"/>
-    <w:bookmarkStart w:id="80" w:name="X71e903a05bf7e0fb742209bf978eec6dd3977ea"/>
+    <w:bookmarkEnd w:id="91"/>
+    <w:bookmarkStart w:id="92" w:name="X71e903a05bf7e0fb742209bf978eec6dd3977ea"/>
     <w:p>
       <w:pPr>
         <w:pStyle w:val="Heading2"/>
@@ -12391,8 +12519,8 @@
         <w:t xml:space="preserve">Post-processing will be implemented according to service provider’s production chain.</w:t>
       </w:r>
     </w:p>
-    <w:bookmarkEnd w:id="80"/>
-    <w:bookmarkStart w:id="81" w:name="detailed-product-specification-table"/>
+    <w:bookmarkEnd w:id="92"/>
+    <w:bookmarkStart w:id="93" w:name="detailed-product-specification-table"/>
     <w:p>
       <w:pPr>
         <w:pStyle w:val="Heading2"/>
@@ -12862,8 +12990,8 @@
         <w:br/>
       </w:r>
     </w:p>
-    <w:bookmarkEnd w:id="81"/>
-    <w:bookmarkStart w:id="89" w:name="X650667f6b95586d1be65b39e918a0576b29b180"/>
+    <w:bookmarkEnd w:id="93"/>
+    <w:bookmarkStart w:id="101" w:name="X650667f6b95586d1be65b39e918a0576b29b180"/>
     <w:p>
       <w:pPr>
         <w:pStyle w:val="Heading2"/>
@@ -12880,7 +13008,7 @@
         <w:t xml:space="preserve">The different types of cartographic products available in the Urban Atlas are described below.</w:t>
       </w:r>
     </w:p>
-    <w:bookmarkStart w:id="82" w:name="ua-2006-lulc"/>
+    <w:bookmarkStart w:id="94" w:name="ua-2006-lulc"/>
     <w:p>
       <w:pPr>
         <w:pStyle w:val="Heading3"/>
@@ -13629,8 +13757,8 @@
         </w:tc>
       </w:tr>
     </w:tbl>
-    <w:bookmarkEnd w:id="82"/>
-    <w:bookmarkStart w:id="83" w:name="ua-2012-lulc"/>
+    <w:bookmarkEnd w:id="94"/>
+    <w:bookmarkStart w:id="95" w:name="ua-2012-lulc"/>
     <w:p>
       <w:pPr>
         <w:pStyle w:val="Heading3"/>
@@ -14531,8 +14659,8 @@
         </w:tc>
       </w:tr>
     </w:tbl>
-    <w:bookmarkEnd w:id="83"/>
-    <w:bookmarkStart w:id="84" w:name="ua-2006-2012-lulc-change-map"/>
+    <w:bookmarkEnd w:id="95"/>
+    <w:bookmarkStart w:id="96" w:name="ua-2006-2012-lulc-change-map"/>
     <w:p>
       <w:pPr>
         <w:pStyle w:val="Heading3"/>
@@ -15524,8 +15652,8 @@
         </w:tc>
       </w:tr>
     </w:tbl>
-    <w:bookmarkEnd w:id="84"/>
-    <w:bookmarkStart w:id="85" w:name="ua-2018-lulc"/>
+    <w:bookmarkEnd w:id="96"/>
+    <w:bookmarkStart w:id="97" w:name="ua-2018-lulc"/>
     <w:p>
       <w:pPr>
         <w:pStyle w:val="Heading3"/>
@@ -16426,8 +16554,8 @@
         </w:tc>
       </w:tr>
     </w:tbl>
-    <w:bookmarkEnd w:id="85"/>
-    <w:bookmarkStart w:id="86" w:name="ua-2012-2018-lulc-change-map"/>
+    <w:bookmarkEnd w:id="97"/>
+    <w:bookmarkStart w:id="98" w:name="ua-2012-2018-lulc-change-map"/>
     <w:p>
       <w:pPr>
         <w:pStyle w:val="Heading3"/>
@@ -17495,8 +17623,8 @@
         </w:tc>
       </w:tr>
     </w:tbl>
-    <w:bookmarkEnd w:id="86"/>
-    <w:bookmarkStart w:id="87" w:name="ua-2012-stl-street-tree-layer"/>
+    <w:bookmarkEnd w:id="98"/>
+    <w:bookmarkStart w:id="99" w:name="ua-2012-stl-street-tree-layer"/>
     <w:p>
       <w:pPr>
         <w:pStyle w:val="Heading3"/>
@@ -18093,8 +18221,8 @@
         </w:tc>
       </w:tr>
     </w:tbl>
-    <w:bookmarkEnd w:id="87"/>
-    <w:bookmarkStart w:id="88" w:name="ua-2018-stl-street-tree-layer"/>
+    <w:bookmarkEnd w:id="99"/>
+    <w:bookmarkStart w:id="100" w:name="ua-2018-stl-street-tree-layer"/>
     <w:p>
       <w:pPr>
         <w:pStyle w:val="Heading3"/>
@@ -18691,9 +18819,9 @@
         </w:tc>
       </w:tr>
     </w:tbl>
-    <w:bookmarkEnd w:id="88"/>
-    <w:bookmarkEnd w:id="89"/>
-    <w:bookmarkStart w:id="90" w:name="X40588853a357665c404819b39e6d611fa40fb85"/>
+    <w:bookmarkEnd w:id="100"/>
+    <w:bookmarkEnd w:id="101"/>
+    <w:bookmarkStart w:id="102" w:name="X40588853a357665c404819b39e6d611fa40fb85"/>
     <w:p>
       <w:pPr>
         <w:pStyle w:val="Heading2"/>
@@ -19569,8 +19697,8 @@
         </w:tc>
       </w:tr>
     </w:tbl>
-    <w:bookmarkEnd w:id="90"/>
-    <w:bookmarkEnd w:id="91"/>
+    <w:bookmarkEnd w:id="102"/>
+    <w:bookmarkEnd w:id="103"/>
     <w:sectPr>
       <w:headerReference r:id="rId11" w:type="even"/>
       <w:headerReference r:id="rId10" w:type="default"/>
@@ -20089,7 +20217,7 @@
       </w:r>
     </w:p>
   </w:footnote>
-  <w:footnote w:id="70">
+  <w:footnote w:id="82">
     <w:p>
       <w:pPr>
         <w:pStyle w:val="FootnoteText"/>

</xml_diff>

<commit_message>
Deploying to gh-pages-test from @ eea/CLMS_documents@3fb3787da4d3033166eae04e6ed0329482d9a5f3 🚀
</commit_message>
<xml_diff>
--- a/src/products/Urban_Atlas_Mapping_Guide_V6.3.docx
+++ b/src/products/Urban_Atlas_Mapping_Guide_V6.3.docx
@@ -7,7 +7,7 @@
         <w:pStyle w:val="Title"/>
       </w:pPr>
       <w:r>
-        <w:t xml:space="preserve">Urban Atlas 2012-2018 Mapping guide v6.3 for a European Urban Atlas</w:t>
+        <w:t xml:space="preserve">Urban Atlas 2012-2018 Product User Manual (PUM)</w:t>
       </w:r>
     </w:p>
     <w:p>
@@ -837,7 +837,7 @@
       </w:tr>
     </w:tbl>
     <w:bookmarkEnd w:id="23"/>
-    <w:bookmarkStart w:id="90" w:name="mapping-guide"/>
+    <w:bookmarkStart w:id="93" w:name="mapping-guide"/>
     <w:p>
       <w:pPr>
         <w:pStyle w:val="Heading1"/>
@@ -2146,7 +2146,7 @@
     </w:tbl>
     <w:bookmarkEnd w:id="28"/>
     <w:bookmarkEnd w:id="29"/>
-    <w:bookmarkStart w:id="73" w:name="general-guidelines"/>
+    <w:bookmarkStart w:id="76" w:name="general-guidelines"/>
     <w:p>
       <w:pPr>
         <w:pStyle w:val="Heading2"/>
@@ -3052,7 +3052,7 @@
       </w:r>
     </w:p>
     <w:bookmarkEnd w:id="59"/>
-    <w:bookmarkStart w:id="66" w:name="digital-height-model-layer-dhm"/>
+    <w:bookmarkStart w:id="69" w:name="digital-height-model-layer-dhm"/>
     <w:p>
       <w:pPr>
         <w:pStyle w:val="Heading3"/>
@@ -3521,31 +3521,53 @@
         <w:t xml:space="preserve">Each Building Block Height model (DHM) is clipped exactly to the AOI and assigned a folder with a corresponding name. As a further automated step, an INSPIRE compliant metadata file is generated for every product and a template for the delivery report is created for each DU and stored in the respective folder.</w:t>
       </w:r>
     </w:p>
-    <w:tbl>
-      <w:tblPr>
-        <w:tblStyle w:val="FigureTable"/>
-        <w:tblW w:type="auto" w:w="0"/>
-        <w:jc w:val="center"/>
-        <w:tblLook w:firstRow="0" w:lastRow="0" w:firstColumn="0" w:lastColumn="0"/>
-      </w:tblPr>
-      <w:tblGrid>
-        <w:gridCol w:w="7920"/>
-      </w:tblGrid>
-      <w:tr>
-        <w:tc>
-          <w:tcPr/>
-          <w:p>
-            <w:pPr>
-              <w:pStyle w:val="Compact"/>
-              <w:jc w:val="center"/>
-            </w:pPr>
-            <w:r>
-              <w:t xml:space="preserve">Final Digital Height Model (height values in m)</w:t>
-            </w:r>
-          </w:p>
-        </w:tc>
-      </w:tr>
-    </w:tbl>
+    <w:p>
+      <w:pPr>
+        <w:pStyle w:val="CaptionedFigure"/>
+      </w:pPr>
+      <w:r>
+        <w:drawing>
+          <wp:inline>
+            <wp:extent cx="5632450" cy="2628900"/>
+            <wp:effectExtent b="0" l="0" r="0" t="0"/>
+            <wp:docPr descr="Final Digital Height Model (height values in m)" title="" id="67" name="Picture"/>
+            <a:graphic>
+              <a:graphicData uri="http://schemas.openxmlformats.org/drawingml/2006/picture">
+                <pic:pic>
+                  <pic:nvPicPr>
+                    <pic:cNvPr descr="./Urban-Atlas-mapping-guide_media/media/image31.jpg" id="68" name="Picture"/>
+                    <pic:cNvPicPr>
+                      <a:picLocks noChangeArrowheads="1" noChangeAspect="1"/>
+                    </pic:cNvPicPr>
+                  </pic:nvPicPr>
+                  <pic:blipFill>
+                    <a:blip r:embed="rId66"/>
+                    <a:stretch>
+                      <a:fillRect/>
+                    </a:stretch>
+                  </pic:blipFill>
+                  <pic:spPr bwMode="auto">
+                    <a:xfrm>
+                      <a:off x="0" y="0"/>
+                      <a:ext cx="5632450" cy="2628900"/>
+                    </a:xfrm>
+                    <a:prstGeom prst="rect">
+                      <a:avLst/>
+                    </a:prstGeom>
+                    <a:noFill/>
+                    <a:ln w="9525">
+                      <a:noFill/>
+                      <a:headEnd/>
+                      <a:tailEnd/>
+                    </a:ln>
+                  </pic:spPr>
+                </pic:pic>
+              </a:graphicData>
+            </a:graphic>
+          </wp:inline>
+        </w:drawing>
+      </w:r>
+    </w:p>
     <w:p>
       <w:pPr>
         <w:pStyle w:val="ImageCaption"/>
@@ -3554,8 +3576,8 @@
         <w:t xml:space="preserve">Final Digital Height Model (height values in m)</w:t>
       </w:r>
     </w:p>
-    <w:bookmarkEnd w:id="66"/>
-    <w:bookmarkStart w:id="70" w:name="minimum-mapping-units-and-exceptions"/>
+    <w:bookmarkEnd w:id="69"/>
+    <w:bookmarkStart w:id="73" w:name="minimum-mapping-units-and-exceptions"/>
     <w:p>
       <w:pPr>
         <w:pStyle w:val="Heading3"/>
@@ -3841,18 +3863,18 @@
           <wp:inline>
             <wp:extent cx="5943600" cy="1666373"/>
             <wp:effectExtent b="0" l="0" r="0" t="0"/>
-            <wp:docPr descr="" title="" id="68" name="Picture"/>
+            <wp:docPr descr="" title="" id="71" name="Picture"/>
             <a:graphic>
               <a:graphicData uri="http://schemas.openxmlformats.org/drawingml/2006/picture">
                 <pic:pic>
                   <pic:nvPicPr>
-                    <pic:cNvPr descr="./Urban-Atlas-mapping-guide_media/media/image36.png" id="69" name="Picture"/>
+                    <pic:cNvPr descr="./Urban-Atlas-mapping-guide_media/media/image36.png" id="72" name="Picture"/>
                     <pic:cNvPicPr>
                       <a:picLocks noChangeArrowheads="1" noChangeAspect="1"/>
                     </pic:cNvPicPr>
                   </pic:nvPicPr>
                   <pic:blipFill>
-                    <a:blip r:embed="rId67"/>
+                    <a:blip r:embed="rId70"/>
                     <a:stretch>
                       <a:fillRect/>
                     </a:stretch>
@@ -3981,8 +4003,8 @@
         <w:t xml:space="preserve">Considering this MMUs, exceptions are made in case of areas where changes involve road and railway networks (classes 12210, 12220, 12230); polygon features classified as road or railway for one date or directly connected to such element are extracted even if area is lower than MMU in order to keep consistency of the transportation network.</w:t>
       </w:r>
     </w:p>
-    <w:bookmarkEnd w:id="70"/>
-    <w:bookmarkStart w:id="72" w:name="accuracy-assessment-and-validation"/>
+    <w:bookmarkEnd w:id="73"/>
+    <w:bookmarkStart w:id="75" w:name="accuracy-assessment-and-validation"/>
     <w:p>
       <w:pPr>
         <w:pStyle w:val="Heading3"/>
@@ -4299,7 +4321,7 @@
       <w:r>
         <w:t xml:space="preserve"> </w:t>
       </w:r>
-      <w:hyperlink r:id="rId71">
+      <w:hyperlink r:id="rId74">
         <w:r>
           <w:rPr>
             <w:rStyle w:val="Hyperlink"/>
@@ -4311,9 +4333,9 @@
         <w:t xml:space="preserve">.</w:t>
       </w:r>
     </w:p>
-    <w:bookmarkEnd w:id="72"/>
-    <w:bookmarkEnd w:id="73"/>
-    <w:bookmarkStart w:id="74" w:name="lulc-nomenclature"/>
+    <w:bookmarkEnd w:id="75"/>
+    <w:bookmarkEnd w:id="76"/>
+    <w:bookmarkStart w:id="77" w:name="lulc-nomenclature"/>
     <w:p>
       <w:pPr>
         <w:pStyle w:val="Heading2"/>
@@ -6514,8 +6536,8 @@
         </w:tc>
       </w:tr>
     </w:tbl>
-    <w:bookmarkEnd w:id="74"/>
-    <w:bookmarkStart w:id="81" w:name="decision-rules"/>
+    <w:bookmarkEnd w:id="77"/>
+    <w:bookmarkStart w:id="84" w:name="decision-rules"/>
     <w:p>
       <w:pPr>
         <w:pStyle w:val="Heading2"/>
@@ -6541,18 +6563,18 @@
           <wp:inline>
             <wp:extent cx="5943600" cy="1985597"/>
             <wp:effectExtent b="0" l="0" r="0" t="0"/>
-            <wp:docPr descr="Urban Atlas LULC decision matrix" title="" id="76" name="Picture"/>
+            <wp:docPr descr="Urban Atlas LULC decision matrix" title="" id="79" name="Picture"/>
             <a:graphic>
               <a:graphicData uri="http://schemas.openxmlformats.org/drawingml/2006/picture">
                 <pic:pic>
                   <pic:nvPicPr>
-                    <pic:cNvPr descr="./Urban-Atlas-mapping-guide_media/media/image37.png" id="77" name="Picture"/>
+                    <pic:cNvPr descr="./Urban-Atlas-mapping-guide_media/media/image37.png" id="80" name="Picture"/>
                     <pic:cNvPicPr>
                       <a:picLocks noChangeArrowheads="1" noChangeAspect="1"/>
                     </pic:cNvPicPr>
                   </pic:nvPicPr>
                   <pic:blipFill>
-                    <a:blip r:embed="rId75"/>
+                    <a:blip r:embed="rId78"/>
                     <a:stretch>
                       <a:fillRect/>
                     </a:stretch>
@@ -6596,18 +6618,18 @@
           <wp:inline>
             <wp:extent cx="5943600" cy="2058405"/>
             <wp:effectExtent b="0" l="0" r="0" t="0"/>
-            <wp:docPr descr="Urban Atlas Decision Matrix for Artificial Surfaces" title="" id="79" name="Picture"/>
+            <wp:docPr descr="Urban Atlas Decision Matrix for Artificial Surfaces" title="" id="82" name="Picture"/>
             <a:graphic>
               <a:graphicData uri="http://schemas.openxmlformats.org/drawingml/2006/picture">
                 <pic:pic>
                   <pic:nvPicPr>
-                    <pic:cNvPr descr="./Urban-Atlas-mapping-guide_media/media/image38.png" id="80" name="Picture"/>
+                    <pic:cNvPr descr="./Urban-Atlas-mapping-guide_media/media/image38.png" id="83" name="Picture"/>
                     <pic:cNvPicPr>
                       <a:picLocks noChangeArrowheads="1" noChangeAspect="1"/>
                     </pic:cNvPicPr>
                   </pic:nvPicPr>
                   <pic:blipFill>
-                    <a:blip r:embed="rId78"/>
+                    <a:blip r:embed="rId81"/>
                     <a:stretch>
                       <a:fillRect/>
                     </a:stretch>
@@ -6642,8 +6664,8 @@
         <w:t xml:space="preserve">Urban Atlas Decision Matrix for Artificial Surfaces</w:t>
       </w:r>
     </w:p>
-    <w:bookmarkEnd w:id="81"/>
-    <w:bookmarkStart w:id="89" w:name="description-of-lulc-thematic-classes"/>
+    <w:bookmarkEnd w:id="84"/>
+    <w:bookmarkStart w:id="92" w:name="description-of-lulc-thematic-classes"/>
     <w:p>
       <w:pPr>
         <w:pStyle w:val="Heading2"/>
@@ -6652,7 +6674,7 @@
         <w:t xml:space="preserve">4.5 Description of LU/LC thematic classes</w:t>
       </w:r>
     </w:p>
-    <w:bookmarkStart w:id="83" w:name="artificial-surfaces"/>
+    <w:bookmarkStart w:id="86" w:name="artificial-surfaces"/>
     <w:p>
       <w:pPr>
         <w:pStyle w:val="Heading3"/>
@@ -8938,7 +8960,7 @@
         <w:rPr>
           <w:rStyle w:val="FootnoteReference"/>
         </w:rPr>
-        <w:footnoteReference w:id="82"/>
+        <w:footnoteReference w:id="85"/>
       </w:r>
       <w:r>
         <w:t xml:space="preserve">.</w:t>
@@ -9006,8 +9028,8 @@
         <w:t xml:space="preserve">Soccer fields, etc. within e.g. military bases or within university campuses → class 1.2.1.</w:t>
       </w:r>
     </w:p>
-    <w:bookmarkEnd w:id="83"/>
-    <w:bookmarkStart w:id="84" w:name="agricultural"/>
+    <w:bookmarkEnd w:id="86"/>
+    <w:bookmarkStart w:id="87" w:name="agricultural"/>
     <w:p>
       <w:pPr>
         <w:pStyle w:val="Heading3"/>
@@ -9227,8 +9249,8 @@
         <w:t xml:space="preserve">Agroforestry areas.</w:t>
       </w:r>
     </w:p>
-    <w:bookmarkEnd w:id="84"/>
-    <w:bookmarkStart w:id="85" w:name="natural-and-semi-natural-areas"/>
+    <w:bookmarkEnd w:id="87"/>
+    <w:bookmarkStart w:id="88" w:name="natural-and-semi-natural-areas"/>
     <w:p>
       <w:pPr>
         <w:pStyle w:val="Heading3"/>
@@ -9739,8 +9761,8 @@
         <w:br/>
       </w:r>
     </w:p>
-    <w:bookmarkEnd w:id="85"/>
-    <w:bookmarkStart w:id="86" w:name="wetlands"/>
+    <w:bookmarkEnd w:id="88"/>
+    <w:bookmarkStart w:id="89" w:name="wetlands"/>
     <w:p>
       <w:pPr>
         <w:pStyle w:val="Heading3"/>
@@ -9924,8 +9946,8 @@
         <w:t xml:space="preserve">Inland salinas → class 1.3 1.</w:t>
       </w:r>
     </w:p>
-    <w:bookmarkEnd w:id="86"/>
-    <w:bookmarkStart w:id="87" w:name="water"/>
+    <w:bookmarkEnd w:id="89"/>
+    <w:bookmarkStart w:id="90" w:name="water"/>
     <w:p>
       <w:pPr>
         <w:pStyle w:val="Heading3"/>
@@ -10109,8 +10131,8 @@
         <w:t xml:space="preserve">Shallow water areas covered with reed &gt; MMU → class 2 Seasonal rivers, if the water course is not visible in the EO data → class 2.</w:t>
       </w:r>
     </w:p>
-    <w:bookmarkEnd w:id="87"/>
-    <w:bookmarkStart w:id="88" w:name="miscellaneous"/>
+    <w:bookmarkEnd w:id="90"/>
+    <w:bookmarkStart w:id="91" w:name="miscellaneous"/>
     <w:p>
       <w:pPr>
         <w:pStyle w:val="Heading3"/>
@@ -10211,10 +10233,10 @@
         <w:t xml:space="preserve">This class 9.2 (code 92000) includes areas without available satellite image or inadequate imagery (e.g. no STL data can be produced as the image acquisition is outside the vegetation period).</w:t>
       </w:r>
     </w:p>
-    <w:bookmarkEnd w:id="88"/>
-    <w:bookmarkEnd w:id="89"/>
-    <w:bookmarkEnd w:id="90"/>
-    <w:bookmarkStart w:id="103" w:name="annex"/>
+    <w:bookmarkEnd w:id="91"/>
+    <w:bookmarkEnd w:id="92"/>
+    <w:bookmarkEnd w:id="93"/>
+    <w:bookmarkStart w:id="106" w:name="annex"/>
     <w:p>
       <w:pPr>
         <w:pStyle w:val="Heading1"/>
@@ -10223,7 +10245,7 @@
         <w:t xml:space="preserve">5. Annex</w:t>
       </w:r>
     </w:p>
-    <w:bookmarkStart w:id="91" w:name="list-of-abbreviations"/>
+    <w:bookmarkStart w:id="94" w:name="list-of-abbreviations"/>
     <w:p>
       <w:pPr>
         <w:pStyle w:val="Heading2"/>
@@ -11047,8 +11069,8 @@
         </w:tc>
       </w:tr>
     </w:tbl>
-    <w:bookmarkEnd w:id="91"/>
-    <w:bookmarkStart w:id="92" w:name="X71e903a05bf7e0fb742209bf978eec6dd3977ea"/>
+    <w:bookmarkEnd w:id="94"/>
+    <w:bookmarkStart w:id="95" w:name="X71e903a05bf7e0fb742209bf978eec6dd3977ea"/>
     <w:p>
       <w:pPr>
         <w:pStyle w:val="Heading2"/>
@@ -12519,8 +12541,8 @@
         <w:t xml:space="preserve">Post-processing will be implemented according to service provider’s production chain.</w:t>
       </w:r>
     </w:p>
-    <w:bookmarkEnd w:id="92"/>
-    <w:bookmarkStart w:id="93" w:name="detailed-product-specification-table"/>
+    <w:bookmarkEnd w:id="95"/>
+    <w:bookmarkStart w:id="96" w:name="detailed-product-specification-table"/>
     <w:p>
       <w:pPr>
         <w:pStyle w:val="Heading2"/>
@@ -12990,8 +13012,8 @@
         <w:br/>
       </w:r>
     </w:p>
-    <w:bookmarkEnd w:id="93"/>
-    <w:bookmarkStart w:id="101" w:name="X650667f6b95586d1be65b39e918a0576b29b180"/>
+    <w:bookmarkEnd w:id="96"/>
+    <w:bookmarkStart w:id="104" w:name="X650667f6b95586d1be65b39e918a0576b29b180"/>
     <w:p>
       <w:pPr>
         <w:pStyle w:val="Heading2"/>
@@ -13008,7 +13030,7 @@
         <w:t xml:space="preserve">The different types of cartographic products available in the Urban Atlas are described below.</w:t>
       </w:r>
     </w:p>
-    <w:bookmarkStart w:id="94" w:name="ua-2006-lulc"/>
+    <w:bookmarkStart w:id="97" w:name="ua-2006-lulc"/>
     <w:p>
       <w:pPr>
         <w:pStyle w:val="Heading3"/>
@@ -13757,8 +13779,8 @@
         </w:tc>
       </w:tr>
     </w:tbl>
-    <w:bookmarkEnd w:id="94"/>
-    <w:bookmarkStart w:id="95" w:name="ua-2012-lulc"/>
+    <w:bookmarkEnd w:id="97"/>
+    <w:bookmarkStart w:id="98" w:name="ua-2012-lulc"/>
     <w:p>
       <w:pPr>
         <w:pStyle w:val="Heading3"/>
@@ -14659,8 +14681,8 @@
         </w:tc>
       </w:tr>
     </w:tbl>
-    <w:bookmarkEnd w:id="95"/>
-    <w:bookmarkStart w:id="96" w:name="ua-2006-2012-lulc-change-map"/>
+    <w:bookmarkEnd w:id="98"/>
+    <w:bookmarkStart w:id="99" w:name="ua-2006-2012-lulc-change-map"/>
     <w:p>
       <w:pPr>
         <w:pStyle w:val="Heading3"/>
@@ -15652,8 +15674,8 @@
         </w:tc>
       </w:tr>
     </w:tbl>
-    <w:bookmarkEnd w:id="96"/>
-    <w:bookmarkStart w:id="97" w:name="ua-2018-lulc"/>
+    <w:bookmarkEnd w:id="99"/>
+    <w:bookmarkStart w:id="100" w:name="ua-2018-lulc"/>
     <w:p>
       <w:pPr>
         <w:pStyle w:val="Heading3"/>
@@ -16554,8 +16576,8 @@
         </w:tc>
       </w:tr>
     </w:tbl>
-    <w:bookmarkEnd w:id="97"/>
-    <w:bookmarkStart w:id="98" w:name="ua-2012-2018-lulc-change-map"/>
+    <w:bookmarkEnd w:id="100"/>
+    <w:bookmarkStart w:id="101" w:name="ua-2012-2018-lulc-change-map"/>
     <w:p>
       <w:pPr>
         <w:pStyle w:val="Heading3"/>
@@ -17623,8 +17645,8 @@
         </w:tc>
       </w:tr>
     </w:tbl>
-    <w:bookmarkEnd w:id="98"/>
-    <w:bookmarkStart w:id="99" w:name="ua-2012-stl-street-tree-layer"/>
+    <w:bookmarkEnd w:id="101"/>
+    <w:bookmarkStart w:id="102" w:name="ua-2012-stl-street-tree-layer"/>
     <w:p>
       <w:pPr>
         <w:pStyle w:val="Heading3"/>
@@ -18221,8 +18243,8 @@
         </w:tc>
       </w:tr>
     </w:tbl>
-    <w:bookmarkEnd w:id="99"/>
-    <w:bookmarkStart w:id="100" w:name="ua-2018-stl-street-tree-layer"/>
+    <w:bookmarkEnd w:id="102"/>
+    <w:bookmarkStart w:id="103" w:name="ua-2018-stl-street-tree-layer"/>
     <w:p>
       <w:pPr>
         <w:pStyle w:val="Heading3"/>
@@ -18819,9 +18841,9 @@
         </w:tc>
       </w:tr>
     </w:tbl>
-    <w:bookmarkEnd w:id="100"/>
-    <w:bookmarkEnd w:id="101"/>
-    <w:bookmarkStart w:id="102" w:name="X40588853a357665c404819b39e6d611fa40fb85"/>
+    <w:bookmarkEnd w:id="103"/>
+    <w:bookmarkEnd w:id="104"/>
+    <w:bookmarkStart w:id="105" w:name="X40588853a357665c404819b39e6d611fa40fb85"/>
     <w:p>
       <w:pPr>
         <w:pStyle w:val="Heading2"/>
@@ -19697,8 +19719,8 @@
         </w:tc>
       </w:tr>
     </w:tbl>
-    <w:bookmarkEnd w:id="102"/>
-    <w:bookmarkEnd w:id="103"/>
+    <w:bookmarkEnd w:id="105"/>
+    <w:bookmarkEnd w:id="106"/>
     <w:sectPr>
       <w:headerReference r:id="rId11" w:type="even"/>
       <w:headerReference r:id="rId10" w:type="default"/>
@@ -20217,7 +20239,7 @@
       </w:r>
     </w:p>
   </w:footnote>
-  <w:footnote w:id="82">
+  <w:footnote w:id="85">
     <w:p>
       <w:pPr>
         <w:pStyle w:val="FootnoteText"/>

</xml_diff>